<commit_message>
Added a ton of Assembly stuff
I'm still confused on a bunch of it, though. Please help me with the
question marks
</commit_message>
<xml_diff>
--- a/SFWR ENG 3F03 Summary.docx
+++ b/SFWR ENG 3F03 Summary.docx
@@ -65,7 +65,23 @@
         <w:pStyle w:val="NoSpacing"/>
       </w:pPr>
       <w:r>
-        <w:t>Please join GitHub and contribute to this document. There is a guide on how to do this on my GitHub.</w:t>
+        <w:t xml:space="preserve">Please join </w:t>
+      </w:r>
+      <w:proofErr w:type="spellStart"/>
+      <w:r>
+        <w:t>GitHub</w:t>
+      </w:r>
+      <w:proofErr w:type="spellEnd"/>
+      <w:r>
+        <w:t xml:space="preserve"> and contribute to this document. There is a guide on how to do this on my </w:t>
+      </w:r>
+      <w:proofErr w:type="spellStart"/>
+      <w:r>
+        <w:t>GitHub</w:t>
+      </w:r>
+      <w:proofErr w:type="spellEnd"/>
+      <w:r>
+        <w:t>.</w:t>
       </w:r>
     </w:p>
     <w:p>
@@ -172,8 +188,13 @@
         </w:numPr>
       </w:pPr>
       <w:r>
-        <w:t>Represented by .sh</w:t>
-      </w:r>
+        <w:t>Represented by .</w:t>
+      </w:r>
+      <w:proofErr w:type="spellStart"/>
+      <w:r>
+        <w:t>sh</w:t>
+      </w:r>
+      <w:proofErr w:type="spellEnd"/>
     </w:p>
     <w:p>
       <w:pPr>
@@ -193,11 +214,19 @@
       <w:r>
         <w:t xml:space="preserve">, especially learning how to use the </w:t>
       </w:r>
+      <w:proofErr w:type="spellStart"/>
       <w:r>
         <w:rPr>
           <w:b/>
         </w:rPr>
-        <w:t>Kleene star</w:t>
+        <w:t>Kleene</w:t>
+      </w:r>
+      <w:proofErr w:type="spellEnd"/>
+      <w:r>
+        <w:rPr>
+          <w:b/>
+        </w:rPr>
+        <w:t xml:space="preserve"> star</w:t>
       </w:r>
       <w:r>
         <w:t xml:space="preserve"> </w:t>
@@ -232,7 +261,21 @@
           <w:rPr>
             <w:rStyle w:val="Hyperlink"/>
           </w:rPr>
-          <w:t>for the tron kids who never took that course</w:t>
+          <w:t xml:space="preserve">for the </w:t>
+        </w:r>
+        <w:proofErr w:type="spellStart"/>
+        <w:r>
+          <w:rPr>
+            <w:rStyle w:val="Hyperlink"/>
+          </w:rPr>
+          <w:t>tron</w:t>
+        </w:r>
+        <w:proofErr w:type="spellEnd"/>
+        <w:r>
+          <w:rPr>
+            <w:rStyle w:val="Hyperlink"/>
+          </w:rPr>
+          <w:t xml:space="preserve"> kids who never took that course</w:t>
         </w:r>
       </w:hyperlink>
       <w:r>
@@ -252,7 +295,11 @@
         <w:pStyle w:val="NoSpacing"/>
       </w:pPr>
       <w:r>
-        <w:t>When you first open your terminal, it says your username followed by “</w:t>
+        <w:t xml:space="preserve">When you first open your terminal, it says your username followed by </w:t>
+      </w:r>
+      <w:proofErr w:type="gramStart"/>
+      <w:r>
+        <w:t>“</w:t>
       </w:r>
       <w:r>
         <w:rPr>
@@ -260,6 +307,7 @@
         </w:rPr>
         <w:t xml:space="preserve"> ~</w:t>
       </w:r>
+      <w:proofErr w:type="gramEnd"/>
       <w:r>
         <w:t>”. This is because the tilde represents your username. It’s redundant to say the same name multiple times.</w:t>
       </w:r>
@@ -302,37 +350,62 @@
         <w:t>c</w:t>
       </w:r>
       <w:r>
-        <w:t>ommand% -%option(s)% %target%</w:t>
-      </w:r>
-    </w:p>
-    <w:p>
-      <w:pPr>
-        <w:pStyle w:val="NoSpacing"/>
-      </w:pPr>
-      <w:r>
-        <w:t>you can stack options, too</w:t>
-      </w:r>
-    </w:p>
-    <w:p>
-      <w:pPr>
-        <w:pStyle w:val="NoSpacing"/>
-      </w:pPr>
-      <w:r>
-        <w:t xml:space="preserve">e.g. list files in directory: </w:t>
-      </w:r>
+        <w:t>ommand% -%option(s</w:t>
+      </w:r>
+      <w:proofErr w:type="gramStart"/>
+      <w:r>
+        <w:t>)%</w:t>
+      </w:r>
+      <w:proofErr w:type="gramEnd"/>
+      <w:r>
+        <w:t xml:space="preserve"> %target%</w:t>
+      </w:r>
+    </w:p>
+    <w:p>
+      <w:pPr>
+        <w:pStyle w:val="NoSpacing"/>
+      </w:pPr>
+      <w:proofErr w:type="gramStart"/>
+      <w:r>
+        <w:t>you</w:t>
+      </w:r>
+      <w:proofErr w:type="gramEnd"/>
+      <w:r>
+        <w:t xml:space="preserve"> can stack options, too</w:t>
+      </w:r>
+    </w:p>
+    <w:p>
+      <w:pPr>
+        <w:pStyle w:val="NoSpacing"/>
+      </w:pPr>
+      <w:proofErr w:type="gramStart"/>
+      <w:r>
+        <w:t>e.g</w:t>
+      </w:r>
+      <w:proofErr w:type="gramEnd"/>
+      <w:r>
+        <w:t xml:space="preserve">. list files in directory: </w:t>
+      </w:r>
+      <w:proofErr w:type="spellStart"/>
       <w:r>
         <w:rPr>
           <w:rStyle w:val="CodeChar"/>
         </w:rPr>
         <w:t>ls</w:t>
       </w:r>
-    </w:p>
-    <w:p>
-      <w:pPr>
-        <w:pStyle w:val="NoSpacing"/>
-      </w:pPr>
-      <w:r>
-        <w:t>options:</w:t>
+      <w:proofErr w:type="spellEnd"/>
+    </w:p>
+    <w:p>
+      <w:pPr>
+        <w:pStyle w:val="NoSpacing"/>
+      </w:pPr>
+      <w:proofErr w:type="gramStart"/>
+      <w:r>
+        <w:t>options</w:t>
+      </w:r>
+      <w:proofErr w:type="gramEnd"/>
+      <w:r>
+        <w:t>:</w:t>
       </w:r>
     </w:p>
     <w:p>
@@ -402,23 +475,37 @@
       <w:pPr>
         <w:pStyle w:val="NoSpacing"/>
       </w:pPr>
-      <w:r>
-        <w:t>all options:</w:t>
+      <w:proofErr w:type="gramStart"/>
+      <w:r>
+        <w:t>all</w:t>
+      </w:r>
+      <w:proofErr w:type="gramEnd"/>
+      <w:r>
+        <w:t xml:space="preserve"> options:</w:t>
       </w:r>
     </w:p>
     <w:p>
       <w:pPr>
         <w:pStyle w:val="Code"/>
       </w:pPr>
-      <w:r>
-        <w:t xml:space="preserve">ls </w:t>
+      <w:proofErr w:type="spellStart"/>
+      <w:proofErr w:type="gramStart"/>
+      <w:r>
+        <w:t>ls</w:t>
+      </w:r>
+      <w:proofErr w:type="spellEnd"/>
+      <w:proofErr w:type="gramEnd"/>
+      <w:r>
+        <w:t xml:space="preserve"> </w:t>
       </w:r>
       <w:r>
         <w:t>–</w:t>
       </w:r>
+      <w:proofErr w:type="spellStart"/>
       <w:r>
         <w:t>ltr</w:t>
       </w:r>
+      <w:proofErr w:type="spellEnd"/>
       <w:r>
         <w:t xml:space="preserve">  Documents/Dropbox</w:t>
       </w:r>
@@ -464,7 +551,15 @@
         <w:t>This is because the default present working directory</w:t>
       </w:r>
       <w:r>
-        <w:t xml:space="preserve"> (pwd)</w:t>
+        <w:t xml:space="preserve"> (</w:t>
+      </w:r>
+      <w:proofErr w:type="spellStart"/>
+      <w:r>
+        <w:t>pwd</w:t>
+      </w:r>
+      <w:proofErr w:type="spellEnd"/>
+      <w:r>
+        <w:t>)</w:t>
       </w:r>
       <w:r>
         <w:t xml:space="preserve"> is </w:t>
@@ -483,8 +578,13 @@
       <w:r>
         <w:t xml:space="preserve">From a given current working directory, it is assumed (unless specified) that you are referring to a directory in the </w:t>
       </w:r>
-      <w:r>
-        <w:t>pwd.</w:t>
+      <w:proofErr w:type="spellStart"/>
+      <w:r>
+        <w:t>pwd</w:t>
+      </w:r>
+      <w:proofErr w:type="spellEnd"/>
+      <w:r>
+        <w:t>.</w:t>
       </w:r>
     </w:p>
     <w:p>
@@ -584,12 +684,14 @@
           <w:numId w:val="9"/>
         </w:numPr>
       </w:pPr>
+      <w:proofErr w:type="spellStart"/>
       <w:r>
         <w:rPr>
           <w:rStyle w:val="CodeChar"/>
         </w:rPr>
         <w:t>pwd</w:t>
       </w:r>
+      <w:proofErr w:type="spellEnd"/>
       <w:r>
         <w:t xml:space="preserve">: </w:t>
       </w:r>
@@ -618,8 +720,16 @@
         <w:rPr>
           <w:rStyle w:val="CodeChar"/>
         </w:rPr>
-        <w:t>$pwd</w:t>
-      </w:r>
+        <w:t>$</w:t>
+      </w:r>
+      <w:proofErr w:type="spellStart"/>
+      <w:r>
+        <w:rPr>
+          <w:rStyle w:val="CodeChar"/>
+        </w:rPr>
+        <w:t>pwd</w:t>
+      </w:r>
+      <w:proofErr w:type="spellEnd"/>
     </w:p>
     <w:p>
       <w:pPr>
@@ -636,8 +746,16 @@
         <w:rPr>
           <w:rStyle w:val="CodeChar"/>
         </w:rPr>
-        <w:t>echo $pwd</w:t>
-      </w:r>
+        <w:t>echo $</w:t>
+      </w:r>
+      <w:proofErr w:type="spellStart"/>
+      <w:r>
+        <w:rPr>
+          <w:rStyle w:val="CodeChar"/>
+        </w:rPr>
+        <w:t>pwd</w:t>
+      </w:r>
+      <w:proofErr w:type="spellEnd"/>
       <w:r>
         <w:t xml:space="preserve"> doesn’t work properly in terminal</w:t>
       </w:r>
@@ -670,12 +788,14 @@
       <w:r>
         <w:t xml:space="preserve">View all your environment variables by the command </w:t>
       </w:r>
+      <w:proofErr w:type="spellStart"/>
       <w:r>
         <w:rPr>
           <w:rStyle w:val="CodeChar"/>
         </w:rPr>
         <w:t>printenv</w:t>
       </w:r>
+      <w:proofErr w:type="spellEnd"/>
       <w:r>
         <w:t>.</w:t>
       </w:r>
@@ -722,11 +842,19 @@
       <w:pPr>
         <w:pStyle w:val="NoSpacing"/>
       </w:pPr>
-      <w:r>
-        <w:rPr>
-          <w:rStyle w:val="CodeChar"/>
-        </w:rPr>
-        <w:t>cd %target%</w:t>
+      <w:proofErr w:type="gramStart"/>
+      <w:r>
+        <w:rPr>
+          <w:rStyle w:val="CodeChar"/>
+        </w:rPr>
+        <w:t>cd</w:t>
+      </w:r>
+      <w:proofErr w:type="gramEnd"/>
+      <w:r>
+        <w:rPr>
+          <w:rStyle w:val="CodeChar"/>
+        </w:rPr>
+        <w:t xml:space="preserve"> %target%</w:t>
       </w:r>
       <w:r>
         <w:t>: change working directory to the target</w:t>
@@ -741,12 +869,14 @@
       <w:pPr>
         <w:pStyle w:val="NoSpacing"/>
       </w:pPr>
+      <w:proofErr w:type="gramStart"/>
       <w:r>
         <w:rPr>
           <w:rStyle w:val="CodeChar"/>
         </w:rPr>
         <w:t>echo</w:t>
       </w:r>
+      <w:proofErr w:type="gramEnd"/>
       <w:r>
         <w:t xml:space="preserve">: prints the </w:t>
       </w:r>
@@ -766,12 +896,14 @@
       <w:pPr>
         <w:pStyle w:val="NoSpacing"/>
       </w:pPr>
+      <w:proofErr w:type="gramStart"/>
       <w:r>
         <w:rPr>
           <w:rStyle w:val="CodeChar"/>
         </w:rPr>
         <w:t>mv</w:t>
       </w:r>
+      <w:proofErr w:type="gramEnd"/>
       <w:r>
         <w:t>: moves file, a.k.a. “cut”</w:t>
       </w:r>
@@ -785,12 +917,14 @@
       <w:pPr>
         <w:pStyle w:val="NoSpacing"/>
       </w:pPr>
+      <w:proofErr w:type="gramStart"/>
       <w:r>
         <w:rPr>
           <w:rStyle w:val="CodeChar"/>
         </w:rPr>
         <w:t>cut</w:t>
       </w:r>
+      <w:proofErr w:type="gramEnd"/>
       <w:r>
         <w:rPr>
           <w:rStyle w:val="CodeChar"/>
@@ -852,11 +986,21 @@
       <w:pPr>
         <w:pStyle w:val="NoSpacing"/>
       </w:pPr>
-      <w:r>
-        <w:rPr>
-          <w:rStyle w:val="CodeChar"/>
-        </w:rPr>
-        <w:t>cp %source%</w:t>
+      <w:proofErr w:type="spellStart"/>
+      <w:proofErr w:type="gramStart"/>
+      <w:r>
+        <w:rPr>
+          <w:rStyle w:val="CodeChar"/>
+        </w:rPr>
+        <w:t>cp</w:t>
+      </w:r>
+      <w:proofErr w:type="spellEnd"/>
+      <w:proofErr w:type="gramEnd"/>
+      <w:r>
+        <w:rPr>
+          <w:rStyle w:val="CodeChar"/>
+        </w:rPr>
+        <w:t xml:space="preserve"> %source%</w:t>
       </w:r>
       <w:r>
         <w:rPr>
@@ -881,8 +1025,13 @@
       <w:pPr>
         <w:pStyle w:val="NoSpacing"/>
       </w:pPr>
-      <w:r>
-        <w:t>options:</w:t>
+      <w:proofErr w:type="gramStart"/>
+      <w:r>
+        <w:t>options</w:t>
+      </w:r>
+      <w:proofErr w:type="gramEnd"/>
+      <w:r>
+        <w:t>:</w:t>
       </w:r>
     </w:p>
     <w:p>
@@ -1017,12 +1166,14 @@
       <w:pPr>
         <w:pStyle w:val="NoSpacing"/>
       </w:pPr>
+      <w:proofErr w:type="gramStart"/>
       <w:r>
         <w:rPr>
           <w:rStyle w:val="CodeChar"/>
         </w:rPr>
         <w:t>find</w:t>
       </w:r>
+      <w:proofErr w:type="gramEnd"/>
       <w:r>
         <w:t>: finds a file</w:t>
       </w:r>
@@ -1031,8 +1182,13 @@
       <w:pPr>
         <w:pStyle w:val="NoSpacing"/>
       </w:pPr>
-      <w:r>
-        <w:t>options:</w:t>
+      <w:proofErr w:type="gramStart"/>
+      <w:r>
+        <w:t>options</w:t>
+      </w:r>
+      <w:proofErr w:type="gramEnd"/>
+      <w:r>
+        <w:t>:</w:t>
       </w:r>
     </w:p>
     <w:p>
@@ -1052,7 +1208,21 @@
         <w:rPr>
           <w:rStyle w:val="CodeChar"/>
         </w:rPr>
-        <w:t>-maxdepth %n%</w:t>
+        <w:t>-</w:t>
+      </w:r>
+      <w:proofErr w:type="spellStart"/>
+      <w:r>
+        <w:rPr>
+          <w:rStyle w:val="CodeChar"/>
+        </w:rPr>
+        <w:t>maxdepth</w:t>
+      </w:r>
+      <w:proofErr w:type="spellEnd"/>
+      <w:r>
+        <w:rPr>
+          <w:rStyle w:val="CodeChar"/>
+        </w:rPr>
+        <w:t xml:space="preserve"> %n%</w:t>
       </w:r>
       <w:r>
         <w:rPr>
@@ -1068,7 +1238,25 @@
           <w:rFonts w:ascii="Times New Roman" w:hAnsi="Times New Roman" w:cstheme="minorBidi"/>
           <w:sz w:val="24"/>
         </w:rPr>
-        <w:t xml:space="preserve"> (i.e. n, including pwd)</w:t>
+        <w:t xml:space="preserve"> (i.e. n, including </w:t>
+      </w:r>
+      <w:proofErr w:type="spellStart"/>
+      <w:r>
+        <w:rPr>
+          <w:rStyle w:val="CodeChar"/>
+          <w:rFonts w:ascii="Times New Roman" w:hAnsi="Times New Roman" w:cstheme="minorBidi"/>
+          <w:sz w:val="24"/>
+        </w:rPr>
+        <w:t>pwd</w:t>
+      </w:r>
+      <w:proofErr w:type="spellEnd"/>
+      <w:r>
+        <w:rPr>
+          <w:rStyle w:val="CodeChar"/>
+          <w:rFonts w:ascii="Times New Roman" w:hAnsi="Times New Roman" w:cstheme="minorBidi"/>
+          <w:sz w:val="24"/>
+        </w:rPr>
+        <w:t>)</w:t>
       </w:r>
     </w:p>
     <w:p>
@@ -1083,8 +1271,16 @@
         <w:rPr>
           <w:rStyle w:val="CodeChar"/>
         </w:rPr>
-        <w:t>-mtime</w:t>
-      </w:r>
+        <w:t>-</w:t>
+      </w:r>
+      <w:proofErr w:type="spellStart"/>
+      <w:r>
+        <w:rPr>
+          <w:rStyle w:val="CodeChar"/>
+        </w:rPr>
+        <w:t>mtime</w:t>
+      </w:r>
+      <w:proofErr w:type="spellEnd"/>
       <w:r>
         <w:rPr>
           <w:rStyle w:val="CodeChar"/>
@@ -1092,10 +1288,7 @@
         <w:t xml:space="preserve"> %days%</w:t>
       </w:r>
       <w:r>
-        <w:t>:</w:t>
-      </w:r>
-      <w:r>
-        <w:t xml:space="preserve"> find a file modified </w:t>
+        <w:t xml:space="preserve">: find a file modified </w:t>
       </w:r>
       <w:r>
         <w:t>within a certain day range. Here are the definitions of the day ranges (1 day = 24 hours, ignore Gregorian days):</w:t>
@@ -1140,31 +1333,7 @@
         <w:t>: modified less than n days ago</w:t>
       </w:r>
       <w:r>
-        <w:t xml:space="preserve"> (</w:t>
-      </w:r>
-      <w:r>
-        <w:t>now</w:t>
-      </w:r>
-      <w:r>
-        <w:t>−n</w:t>
-      </w:r>
-      <w:r>
-        <w:t xml:space="preserve"> &lt; </w:t>
-      </w:r>
-      <w:r>
-        <w:t xml:space="preserve">date </w:t>
-      </w:r>
-      <w:r>
-        <w:t>≤</w:t>
-      </w:r>
-      <w:r>
-        <w:t xml:space="preserve"> </w:t>
-      </w:r>
-      <w:r>
-        <w:t>now</w:t>
-      </w:r>
-      <w:r>
-        <w:t>)</w:t>
+        <w:t xml:space="preserve"> (now−n &lt; date ≤ now)</w:t>
       </w:r>
     </w:p>
     <w:p>
@@ -1221,7 +1390,35 @@
         <w:rPr>
           <w:rStyle w:val="CodeChar"/>
         </w:rPr>
-        <w:t>-mtime +5 -mtime -3</w:t>
+        <w:t>-</w:t>
+      </w:r>
+      <w:proofErr w:type="spellStart"/>
+      <w:r>
+        <w:rPr>
+          <w:rStyle w:val="CodeChar"/>
+        </w:rPr>
+        <w:t>mtime</w:t>
+      </w:r>
+      <w:proofErr w:type="spellEnd"/>
+      <w:r>
+        <w:rPr>
+          <w:rStyle w:val="CodeChar"/>
+        </w:rPr>
+        <w:t xml:space="preserve"> +5 -</w:t>
+      </w:r>
+      <w:proofErr w:type="spellStart"/>
+      <w:r>
+        <w:rPr>
+          <w:rStyle w:val="CodeChar"/>
+        </w:rPr>
+        <w:t>mtime</w:t>
+      </w:r>
+      <w:proofErr w:type="spellEnd"/>
+      <w:r>
+        <w:rPr>
+          <w:rStyle w:val="CodeChar"/>
+        </w:rPr>
+        <w:t xml:space="preserve"> -3</w:t>
       </w:r>
     </w:p>
     <w:p>
@@ -1241,8 +1438,16 @@
         <w:rPr>
           <w:rStyle w:val="CodeChar"/>
         </w:rPr>
-        <w:t>-mmin</w:t>
-      </w:r>
+        <w:t>-</w:t>
+      </w:r>
+      <w:proofErr w:type="spellStart"/>
+      <w:r>
+        <w:rPr>
+          <w:rStyle w:val="CodeChar"/>
+        </w:rPr>
+        <w:t>mmin</w:t>
+      </w:r>
+      <w:proofErr w:type="spellEnd"/>
       <w:r>
         <w:rPr>
           <w:rStyle w:val="CodeChar"/>
@@ -1265,12 +1470,14 @@
         </w:rPr>
         <w:t xml:space="preserve">as </w:t>
       </w:r>
+      <w:proofErr w:type="spellStart"/>
       <w:r>
         <w:rPr>
           <w:rStyle w:val="CodeChar"/>
         </w:rPr>
         <w:t>mtime</w:t>
       </w:r>
+      <w:proofErr w:type="spellEnd"/>
       <w:r>
         <w:rPr>
           <w:rStyle w:val="CodeChar"/>
@@ -1382,8 +1589,13 @@
         <w:t>l</w:t>
       </w:r>
       <w:r>
-        <w:t>: symlink</w:t>
-      </w:r>
+        <w:t xml:space="preserve">: </w:t>
+      </w:r>
+      <w:proofErr w:type="spellStart"/>
+      <w:r>
+        <w:t>symlink</w:t>
+      </w:r>
+      <w:proofErr w:type="spellEnd"/>
     </w:p>
     <w:p>
       <w:pPr>
@@ -1412,12 +1624,16 @@
       <w:pPr>
         <w:pStyle w:val="NoSpacing"/>
       </w:pPr>
+      <w:proofErr w:type="spellStart"/>
+      <w:proofErr w:type="gramStart"/>
       <w:r>
         <w:rPr>
           <w:rStyle w:val="CodeChar"/>
         </w:rPr>
         <w:t>wc</w:t>
       </w:r>
+      <w:proofErr w:type="spellEnd"/>
+      <w:proofErr w:type="gramEnd"/>
       <w:r>
         <w:t>: prints the number of words, new lines, and bytes in a file</w:t>
       </w:r>
@@ -1431,12 +1647,16 @@
       <w:pPr>
         <w:pStyle w:val="NoSpacing"/>
       </w:pPr>
+      <w:proofErr w:type="spellStart"/>
+      <w:proofErr w:type="gramStart"/>
       <w:r>
         <w:rPr>
           <w:rStyle w:val="CodeChar"/>
         </w:rPr>
         <w:t>sed</w:t>
       </w:r>
+      <w:proofErr w:type="spellEnd"/>
+      <w:proofErr w:type="gramEnd"/>
       <w:r>
         <w:t xml:space="preserve">: </w:t>
       </w:r>
@@ -1532,12 +1752,14 @@
       <w:pPr>
         <w:pStyle w:val="NoSpacing"/>
       </w:pPr>
+      <w:proofErr w:type="gramStart"/>
       <w:r>
         <w:rPr>
           <w:rStyle w:val="CodeChar"/>
         </w:rPr>
         <w:t>nm</w:t>
       </w:r>
+      <w:proofErr w:type="gramEnd"/>
       <w:r>
         <w:t>: gives you the functions inside an object file</w:t>
       </w:r>
@@ -1549,28 +1771,34 @@
       <w:r>
         <w:t xml:space="preserve">Undefined functions are functions called, but not located within the file, such as standard functions, e.g. </w:t>
       </w:r>
+      <w:proofErr w:type="spellStart"/>
       <w:r>
         <w:rPr>
           <w:rStyle w:val="CodeChar"/>
         </w:rPr>
         <w:t>printf</w:t>
       </w:r>
-    </w:p>
-    <w:p>
-      <w:pPr>
-        <w:pStyle w:val="NoSpacing"/>
-      </w:pPr>
-    </w:p>
-    <w:p>
-      <w:pPr>
-        <w:pStyle w:val="NoSpacing"/>
-      </w:pPr>
+      <w:proofErr w:type="spellEnd"/>
+    </w:p>
+    <w:p>
+      <w:pPr>
+        <w:pStyle w:val="NoSpacing"/>
+      </w:pPr>
+    </w:p>
+    <w:p>
+      <w:pPr>
+        <w:pStyle w:val="NoSpacing"/>
+      </w:pPr>
+      <w:proofErr w:type="spellStart"/>
+      <w:proofErr w:type="gramStart"/>
       <w:r>
         <w:rPr>
           <w:rStyle w:val="CodeChar"/>
         </w:rPr>
         <w:t>scanf</w:t>
       </w:r>
+      <w:proofErr w:type="spellEnd"/>
+      <w:proofErr w:type="gramEnd"/>
       <w:r>
         <w:t>: input</w:t>
       </w:r>
@@ -1583,28 +1811,32 @@
       <w:r>
         <w:t xml:space="preserve"> with the formatting tags of </w:t>
       </w:r>
+      <w:proofErr w:type="spellStart"/>
       <w:r>
         <w:rPr>
           <w:rStyle w:val="CodeChar"/>
         </w:rPr>
         <w:t>printf</w:t>
       </w:r>
-    </w:p>
-    <w:p>
-      <w:pPr>
-        <w:pStyle w:val="NoSpacing"/>
-      </w:pPr>
-    </w:p>
-    <w:p>
-      <w:pPr>
-        <w:pStyle w:val="NoSpacing"/>
-      </w:pPr>
+      <w:proofErr w:type="spellEnd"/>
+    </w:p>
+    <w:p>
+      <w:pPr>
+        <w:pStyle w:val="NoSpacing"/>
+      </w:pPr>
+    </w:p>
+    <w:p>
+      <w:pPr>
+        <w:pStyle w:val="NoSpacing"/>
+      </w:pPr>
+      <w:proofErr w:type="gramStart"/>
       <w:r>
         <w:rPr>
           <w:rStyle w:val="CodeChar"/>
         </w:rPr>
         <w:t>lea</w:t>
       </w:r>
+      <w:proofErr w:type="gramEnd"/>
       <w:r>
         <w:t>: load effective address</w:t>
       </w:r>
@@ -1618,11 +1850,19 @@
       <w:pPr>
         <w:pStyle w:val="NoSpacing"/>
       </w:pPr>
-      <w:r>
-        <w:rPr>
-          <w:rStyle w:val="CodeChar"/>
-        </w:rPr>
-        <w:t>which %command%</w:t>
+      <w:proofErr w:type="gramStart"/>
+      <w:r>
+        <w:rPr>
+          <w:rStyle w:val="CodeChar"/>
+        </w:rPr>
+        <w:t>which</w:t>
+      </w:r>
+      <w:proofErr w:type="gramEnd"/>
+      <w:r>
+        <w:rPr>
+          <w:rStyle w:val="CodeChar"/>
+        </w:rPr>
+        <w:t xml:space="preserve"> %command%</w:t>
       </w:r>
       <w:r>
         <w:t>: shows the location of where the command is stored</w:t>
@@ -1637,61 +1877,76 @@
       <w:pPr>
         <w:pStyle w:val="NoSpacing"/>
       </w:pPr>
+      <w:proofErr w:type="spellStart"/>
+      <w:proofErr w:type="gramStart"/>
       <w:r>
         <w:rPr>
           <w:rStyle w:val="CodeChar"/>
         </w:rPr>
         <w:t>printf</w:t>
       </w:r>
+      <w:proofErr w:type="spellEnd"/>
+      <w:proofErr w:type="gramEnd"/>
       <w:r>
         <w:t>: prints and formats using regular sets as well as its own set of commands</w:t>
       </w:r>
       <w:r>
-        <w:t xml:space="preserve">; it </w:t>
-      </w:r>
-      <w:r>
-        <w:t xml:space="preserve">doesn’t know </w:t>
-      </w:r>
-      <w:r>
-        <w:t xml:space="preserve">the </w:t>
-      </w:r>
-      <w:r>
-        <w:t>number of arguments</w:t>
-      </w:r>
-    </w:p>
-    <w:p>
-      <w:pPr>
-        <w:pStyle w:val="NoSpacing"/>
-      </w:pPr>
-    </w:p>
-    <w:p>
-      <w:pPr>
-        <w:pStyle w:val="NoSpacing"/>
-      </w:pPr>
+        <w:t>; it doesn’t know the number of arguments</w:t>
+      </w:r>
+    </w:p>
+    <w:p>
+      <w:pPr>
+        <w:pStyle w:val="NoSpacing"/>
+      </w:pPr>
+    </w:p>
+    <w:p>
+      <w:pPr>
+        <w:pStyle w:val="NoSpacing"/>
+      </w:pPr>
+      <w:proofErr w:type="spellStart"/>
+      <w:proofErr w:type="gramStart"/>
       <w:r>
         <w:rPr>
           <w:rStyle w:val="CodeChar"/>
         </w:rPr>
         <w:t>ps</w:t>
       </w:r>
-      <w:r>
-        <w:t>: gives you a list of your running tasks as well as the PID for each (Process IDentification number)</w:t>
-      </w:r>
-    </w:p>
-    <w:p>
-      <w:pPr>
-        <w:pStyle w:val="NoSpacing"/>
-      </w:pPr>
-    </w:p>
-    <w:p>
-      <w:pPr>
-        <w:pStyle w:val="NoSpacing"/>
-      </w:pPr>
-      <w:r>
-        <w:rPr>
-          <w:rStyle w:val="CodeChar"/>
-        </w:rPr>
-        <w:t>kill -%signal #% %PID%</w:t>
+      <w:proofErr w:type="spellEnd"/>
+      <w:proofErr w:type="gramEnd"/>
+      <w:r>
+        <w:t xml:space="preserve">: gives you a list of your running tasks as well as the PID for each (Process </w:t>
+      </w:r>
+      <w:proofErr w:type="spellStart"/>
+      <w:r>
+        <w:t>IDentification</w:t>
+      </w:r>
+      <w:proofErr w:type="spellEnd"/>
+      <w:r>
+        <w:t xml:space="preserve"> number)</w:t>
+      </w:r>
+    </w:p>
+    <w:p>
+      <w:pPr>
+        <w:pStyle w:val="NoSpacing"/>
+      </w:pPr>
+    </w:p>
+    <w:p>
+      <w:pPr>
+        <w:pStyle w:val="NoSpacing"/>
+      </w:pPr>
+      <w:proofErr w:type="gramStart"/>
+      <w:r>
+        <w:rPr>
+          <w:rStyle w:val="CodeChar"/>
+        </w:rPr>
+        <w:t>kill</w:t>
+      </w:r>
+      <w:proofErr w:type="gramEnd"/>
+      <w:r>
+        <w:rPr>
+          <w:rStyle w:val="CodeChar"/>
+        </w:rPr>
+        <w:t xml:space="preserve"> -%signal #% %PID%</w:t>
       </w:r>
       <w:r>
         <w:t xml:space="preserve">: </w:t>
@@ -1709,12 +1964,16 @@
       <w:pPr>
         <w:pStyle w:val="NoSpacing"/>
       </w:pPr>
+      <w:proofErr w:type="spellStart"/>
+      <w:proofErr w:type="gramStart"/>
       <w:r>
         <w:rPr>
           <w:rStyle w:val="CodeChar"/>
         </w:rPr>
         <w:t>chmod</w:t>
       </w:r>
+      <w:proofErr w:type="spellEnd"/>
+      <w:proofErr w:type="gramEnd"/>
       <w:r>
         <w:t xml:space="preserve">: this lets you change permissions for files. There are 3 types of permissions: read, write, and execute. There are also 3 groups of users you can change the permissions to: owner, group, and other. To change the permissions for a file you </w:t>
       </w:r>
@@ -1760,20 +2019,30 @@
       <w:r>
         <w:t>, you can create files in the directory, list contents (</w:t>
       </w:r>
+      <w:proofErr w:type="spellStart"/>
       <w:r>
         <w:rPr>
           <w:rStyle w:val="CodeChar"/>
         </w:rPr>
         <w:t>ls</w:t>
       </w:r>
+      <w:proofErr w:type="spellEnd"/>
       <w:r>
         <w:t>), and list permissions of the contents (</w:t>
       </w:r>
-      <w:r>
-        <w:rPr>
-          <w:rStyle w:val="CodeChar"/>
-        </w:rPr>
-        <w:t xml:space="preserve">ls </w:t>
+      <w:proofErr w:type="spellStart"/>
+      <w:r>
+        <w:rPr>
+          <w:rStyle w:val="CodeChar"/>
+        </w:rPr>
+        <w:t>ls</w:t>
+      </w:r>
+      <w:proofErr w:type="spellEnd"/>
+      <w:r>
+        <w:rPr>
+          <w:rStyle w:val="CodeChar"/>
+        </w:rPr>
+        <w:t xml:space="preserve"> </w:t>
       </w:r>
       <w:r>
         <w:rPr>
@@ -1824,7 +2093,15 @@
         <w:pStyle w:val="Code"/>
       </w:pPr>
       <w:r>
-        <w:t>%command% &gt; %target file name, inc. extension%</w:t>
+        <w:t xml:space="preserve">%command% &gt; %target file name, </w:t>
+      </w:r>
+      <w:proofErr w:type="spellStart"/>
+      <w:r>
+        <w:t>inc.</w:t>
+      </w:r>
+      <w:proofErr w:type="spellEnd"/>
+      <w:r>
+        <w:t xml:space="preserve"> extension%</w:t>
       </w:r>
     </w:p>
     <w:p>
@@ -1842,8 +2119,13 @@
       <w:pPr>
         <w:pStyle w:val="Code"/>
       </w:pPr>
-      <w:r>
-        <w:t>cat file1 file2 &gt; file3</w:t>
+      <w:proofErr w:type="gramStart"/>
+      <w:r>
+        <w:t>cat</w:t>
+      </w:r>
+      <w:proofErr w:type="gramEnd"/>
+      <w:r>
+        <w:t xml:space="preserve"> file1 file2 &gt; file3</w:t>
       </w:r>
     </w:p>
     <w:p>
@@ -1887,8 +2169,13 @@
       <w:pPr>
         <w:pStyle w:val="NoSpacing"/>
       </w:pPr>
-      <w:r>
-        <w:t xml:space="preserve">conditional blocks are ended with </w:t>
+      <w:proofErr w:type="gramStart"/>
+      <w:r>
+        <w:t>conditional</w:t>
+      </w:r>
+      <w:proofErr w:type="gramEnd"/>
+      <w:r>
+        <w:t xml:space="preserve"> blocks are ended with </w:t>
       </w:r>
       <w:r>
         <w:rPr>
@@ -1904,9 +2191,11 @@
       <w:pPr>
         <w:pStyle w:val="Code"/>
       </w:pPr>
+      <w:proofErr w:type="gramStart"/>
       <w:r>
         <w:t>if</w:t>
       </w:r>
+      <w:proofErr w:type="gramEnd"/>
       <w:r>
         <w:t xml:space="preserve"> %condition 1%</w:t>
       </w:r>
@@ -1923,9 +2212,11 @@
       <w:pPr>
         <w:pStyle w:val="Code"/>
       </w:pPr>
+      <w:proofErr w:type="gramStart"/>
       <w:r>
         <w:t>else</w:t>
       </w:r>
+      <w:proofErr w:type="gramEnd"/>
       <w:r>
         <w:t xml:space="preserve"> %condition 2%</w:t>
       </w:r>
@@ -1942,9 +2233,11 @@
       <w:pPr>
         <w:pStyle w:val="Code"/>
       </w:pPr>
+      <w:proofErr w:type="gramStart"/>
       <w:r>
         <w:t>fi</w:t>
       </w:r>
+      <w:proofErr w:type="gramEnd"/>
     </w:p>
     <w:p>
       <w:pPr>
@@ -1976,12 +2269,21 @@
           <w:sz w:val="22"/>
         </w:rPr>
       </w:pPr>
+      <w:proofErr w:type="gramStart"/>
       <w:r>
         <w:rPr>
           <w:rFonts w:ascii="Courier New" w:hAnsi="Courier New" w:cs="Courier New"/>
           <w:sz w:val="22"/>
         </w:rPr>
-        <w:t>if test %condi</w:t>
+        <w:t>if</w:t>
+      </w:r>
+      <w:proofErr w:type="gramEnd"/>
+      <w:r>
+        <w:rPr>
+          <w:rFonts w:ascii="Courier New" w:hAnsi="Courier New" w:cs="Courier New"/>
+          <w:sz w:val="22"/>
+        </w:rPr>
+        <w:t xml:space="preserve"> test %condi</w:t>
       </w:r>
       <w:r>
         <w:rPr>
@@ -2002,8 +2304,13 @@
       <w:pPr>
         <w:pStyle w:val="Code"/>
       </w:pPr>
-      <w:r>
-        <w:t>if [%condition%]</w:t>
+      <w:proofErr w:type="gramStart"/>
+      <w:r>
+        <w:t>if</w:t>
+      </w:r>
+      <w:proofErr w:type="gramEnd"/>
+      <w:r>
+        <w:t xml:space="preserve"> [%condition%]</w:t>
       </w:r>
     </w:p>
     <w:p>
@@ -2169,8 +2476,13 @@
       <w:pPr>
         <w:pStyle w:val="Code"/>
       </w:pPr>
-      <w:r>
-        <w:t>case $%case%</w:t>
+      <w:proofErr w:type="gramStart"/>
+      <w:r>
+        <w:t>case</w:t>
+      </w:r>
+      <w:proofErr w:type="gramEnd"/>
+      <w:r>
+        <w:t xml:space="preserve"> $%case%</w:t>
       </w:r>
     </w:p>
     <w:p>
@@ -2179,7 +2491,15 @@
       </w:pPr>
       <w:r>
         <w:tab/>
-        <w:t>%value 1 of case% ) %command 1% ;;</w:t>
+        <w:t>%value 1 of case</w:t>
+      </w:r>
+      <w:proofErr w:type="gramStart"/>
+      <w:r>
+        <w:t>% )</w:t>
+      </w:r>
+      <w:proofErr w:type="gramEnd"/>
+      <w:r>
+        <w:t xml:space="preserve"> %command 1% ;;</w:t>
       </w:r>
     </w:p>
     <w:p>
@@ -2188,16 +2508,28 @@
       </w:pPr>
       <w:r>
         <w:tab/>
-        <w:t>%value 2 of case% ) %command 2% ;;</w:t>
+        <w:t>%value 2 of case</w:t>
+      </w:r>
+      <w:proofErr w:type="gramStart"/>
+      <w:r>
+        <w:t>% )</w:t>
+      </w:r>
+      <w:proofErr w:type="gramEnd"/>
+      <w:r>
+        <w:t xml:space="preserve"> %command 2% ;;</w:t>
       </w:r>
     </w:p>
     <w:p>
       <w:pPr>
         <w:pStyle w:val="Code"/>
       </w:pPr>
+      <w:proofErr w:type="spellStart"/>
+      <w:proofErr w:type="gramStart"/>
       <w:r>
         <w:t>esac</w:t>
       </w:r>
+      <w:proofErr w:type="spellEnd"/>
+      <w:proofErr w:type="gramEnd"/>
     </w:p>
     <w:p>
       <w:pPr>
@@ -2227,7 +2559,21 @@
         <w:rPr>
           <w:rStyle w:val="CodeChar"/>
         </w:rPr>
-        <w:t>#!/bin/bash</w:t>
+        <w:t>#</w:t>
+      </w:r>
+      <w:proofErr w:type="gramStart"/>
+      <w:r>
+        <w:rPr>
+          <w:rStyle w:val="CodeChar"/>
+        </w:rPr>
+        <w:t>!/</w:t>
+      </w:r>
+      <w:proofErr w:type="gramEnd"/>
+      <w:r>
+        <w:rPr>
+          <w:rStyle w:val="CodeChar"/>
+        </w:rPr>
+        <w:t>bin/bash</w:t>
       </w:r>
     </w:p>
     <w:p>
@@ -2241,7 +2587,35 @@
         <w:rPr>
           <w:rStyle w:val="CodeChar"/>
         </w:rPr>
-        <w:t>#!/bin/sh -x</w:t>
+        <w:t>#</w:t>
+      </w:r>
+      <w:proofErr w:type="gramStart"/>
+      <w:r>
+        <w:rPr>
+          <w:rStyle w:val="CodeChar"/>
+        </w:rPr>
+        <w:t>!/</w:t>
+      </w:r>
+      <w:proofErr w:type="gramEnd"/>
+      <w:r>
+        <w:rPr>
+          <w:rStyle w:val="CodeChar"/>
+        </w:rPr>
+        <w:t>bin/</w:t>
+      </w:r>
+      <w:proofErr w:type="spellStart"/>
+      <w:r>
+        <w:rPr>
+          <w:rStyle w:val="CodeChar"/>
+        </w:rPr>
+        <w:t>sh</w:t>
+      </w:r>
+      <w:proofErr w:type="spellEnd"/>
+      <w:r>
+        <w:rPr>
+          <w:rStyle w:val="CodeChar"/>
+        </w:rPr>
+        <w:t xml:space="preserve"> -x</w:t>
       </w:r>
     </w:p>
     <w:p>
@@ -2324,7 +2698,15 @@
         <w:t>$2</w:t>
       </w:r>
       <w:r>
-        <w:t>: arg 2</w:t>
+        <w:t xml:space="preserve">: </w:t>
+      </w:r>
+      <w:proofErr w:type="spellStart"/>
+      <w:r>
+        <w:t>arg</w:t>
+      </w:r>
+      <w:proofErr w:type="spellEnd"/>
+      <w:r>
+        <w:t xml:space="preserve"> 2</w:t>
       </w:r>
     </w:p>
     <w:p>
@@ -2379,7 +2761,15 @@
         </w:numPr>
       </w:pPr>
       <w:r>
-        <w:t>.bashrc: while user is logging in</w:t>
+        <w:t>.</w:t>
+      </w:r>
+      <w:proofErr w:type="spellStart"/>
+      <w:r>
+        <w:t>bashrc</w:t>
+      </w:r>
+      <w:proofErr w:type="spellEnd"/>
+      <w:r>
+        <w:t>: while user is logging in</w:t>
       </w:r>
     </w:p>
     <w:p>
@@ -2391,15 +2781,22 @@
         </w:numPr>
       </w:pPr>
       <w:r>
-        <w:t>.bashrc_profile: while user is opening a shell</w:t>
-      </w:r>
-      <w:bookmarkStart w:id="0" w:name="_GoBack"/>
-      <w:bookmarkEnd w:id="0"/>
+        <w:t>.</w:t>
+      </w:r>
+      <w:proofErr w:type="spellStart"/>
+      <w:r>
+        <w:t>bashrc_profile</w:t>
+      </w:r>
+      <w:proofErr w:type="spellEnd"/>
+      <w:r>
+        <w:t>: while user is opening a shell</w:t>
+      </w:r>
     </w:p>
     <w:p>
       <w:pPr>
         <w:pStyle w:val="Heading1"/>
       </w:pPr>
+      <w:proofErr w:type="spellStart"/>
       <w:r>
         <w:t>Make</w:t>
       </w:r>
@@ -2409,13 +2806,19 @@
       <w:r>
         <w:t>iles</w:t>
       </w:r>
-    </w:p>
-    <w:p>
-      <w:pPr>
-        <w:pStyle w:val="NoSpacing"/>
-      </w:pPr>
-      <w:r>
-        <w:t xml:space="preserve">Makefile is </w:t>
+      <w:proofErr w:type="spellEnd"/>
+    </w:p>
+    <w:p>
+      <w:pPr>
+        <w:pStyle w:val="NoSpacing"/>
+      </w:pPr>
+      <w:proofErr w:type="spellStart"/>
+      <w:r>
+        <w:t>Makefile</w:t>
+      </w:r>
+      <w:proofErr w:type="spellEnd"/>
+      <w:r>
+        <w:t xml:space="preserve"> is </w:t>
       </w:r>
       <w:r>
         <w:t>a utility that compiles a set of source code</w:t>
@@ -2445,13 +2848,21 @@
         <w:t xml:space="preserve">. This is especially useful for large projects. </w:t>
       </w:r>
       <w:r>
-        <w:t>Use Make</w:t>
+        <w:t xml:space="preserve">Use </w:t>
+      </w:r>
+      <w:proofErr w:type="spellStart"/>
+      <w:r>
+        <w:t>Make</w:t>
       </w:r>
       <w:r>
         <w:t>f</w:t>
       </w:r>
       <w:r>
-        <w:t>iles to automate removing libraries from directory before using SVN</w:t>
+        <w:t>iles</w:t>
+      </w:r>
+      <w:proofErr w:type="spellEnd"/>
+      <w:r>
+        <w:t xml:space="preserve"> to automate removing libraries from directory before using SVN</w:t>
       </w:r>
       <w:r>
         <w:t>.</w:t>
@@ -2527,29 +2938,55 @@
         <w:t>executable</w:t>
       </w:r>
       <w:r>
-        <w:t>. Makefiles can compile and will also join the files together.</w:t>
-      </w:r>
-    </w:p>
-    <w:p>
-      <w:pPr>
-        <w:pStyle w:val="NoSpacing"/>
-      </w:pPr>
-    </w:p>
-    <w:p>
-      <w:pPr>
-        <w:pStyle w:val="NoSpacing"/>
-      </w:pPr>
-      <w:r>
-        <w:t>Whatever format you use to save the source for the Makefile, you’ll need to compile that, using the command:</w:t>
+        <w:t xml:space="preserve">. </w:t>
+      </w:r>
+      <w:proofErr w:type="spellStart"/>
+      <w:r>
+        <w:t>Makefiles</w:t>
+      </w:r>
+      <w:proofErr w:type="spellEnd"/>
+      <w:r>
+        <w:t xml:space="preserve"> can compile and will also join the files together.</w:t>
+      </w:r>
+    </w:p>
+    <w:p>
+      <w:pPr>
+        <w:pStyle w:val="NoSpacing"/>
+      </w:pPr>
+    </w:p>
+    <w:p>
+      <w:pPr>
+        <w:pStyle w:val="NoSpacing"/>
+      </w:pPr>
+      <w:r>
+        <w:t xml:space="preserve">Whatever format you use to save the source for the </w:t>
+      </w:r>
+      <w:proofErr w:type="spellStart"/>
+      <w:r>
+        <w:t>Makefile</w:t>
+      </w:r>
+      <w:proofErr w:type="spellEnd"/>
+      <w:r>
+        <w:t>, you’ll need to compile that, using the command:</w:t>
       </w:r>
     </w:p>
     <w:p>
       <w:pPr>
         <w:pStyle w:val="Code"/>
       </w:pPr>
-      <w:r>
-        <w:t>make -f MyMakefile</w:t>
-      </w:r>
+      <w:proofErr w:type="gramStart"/>
+      <w:r>
+        <w:t>make</w:t>
+      </w:r>
+      <w:proofErr w:type="gramEnd"/>
+      <w:r>
+        <w:t xml:space="preserve"> -f </w:t>
+      </w:r>
+      <w:proofErr w:type="spellStart"/>
+      <w:r>
+        <w:t>MyMakefile</w:t>
+      </w:r>
+      <w:proofErr w:type="spellEnd"/>
     </w:p>
     <w:p>
       <w:pPr>
@@ -2623,8 +3060,13 @@
       <w:pPr>
         <w:pStyle w:val="NoSpacing"/>
       </w:pPr>
-      <w:r>
-        <w:t>Makefiles have executable sections, similar to f</w:t>
+      <w:proofErr w:type="spellStart"/>
+      <w:r>
+        <w:t>Makefiles</w:t>
+      </w:r>
+      <w:proofErr w:type="spellEnd"/>
+      <w:r>
+        <w:t xml:space="preserve"> have executable sections, similar to f</w:t>
       </w:r>
       <w:r>
         <w:t>unctions</w:t>
@@ -2679,8 +3121,13 @@
       <w:pPr>
         <w:pStyle w:val="Code"/>
       </w:pPr>
-      <w:r>
-        <w:t>make target</w:t>
+      <w:proofErr w:type="gramStart"/>
+      <w:r>
+        <w:t>make</w:t>
+      </w:r>
+      <w:proofErr w:type="gramEnd"/>
+      <w:r>
+        <w:t xml:space="preserve"> target</w:t>
       </w:r>
     </w:p>
     <w:p>
@@ -2725,7 +3172,19 @@
         <w:pStyle w:val="NoSpacing"/>
       </w:pPr>
       <w:r>
-        <w:t>Access Makefile variables with $(var</w:t>
+        <w:t xml:space="preserve">Access </w:t>
+      </w:r>
+      <w:proofErr w:type="spellStart"/>
+      <w:r>
+        <w:t>Makefile</w:t>
+      </w:r>
+      <w:proofErr w:type="spellEnd"/>
+      <w:r>
+        <w:t xml:space="preserve"> variables with $(</w:t>
+      </w:r>
+      <w:proofErr w:type="spellStart"/>
+      <w:r>
+        <w:t>var</w:t>
       </w:r>
       <w:r>
         <w:t>_</w:t>
@@ -2733,6 +3192,7 @@
       <w:r>
         <w:t>name</w:t>
       </w:r>
+      <w:proofErr w:type="spellEnd"/>
       <w:r>
         <w:t>)</w:t>
       </w:r>
@@ -2742,28 +3202,69 @@
         <w:pStyle w:val="NoSpacing"/>
       </w:pPr>
       <w:r>
-        <w:t>Access bash variables with $$var_name</w:t>
-      </w:r>
-    </w:p>
-    <w:p>
-      <w:pPr>
-        <w:pStyle w:val="NoSpacing"/>
-      </w:pPr>
-    </w:p>
-    <w:p>
-      <w:pPr>
-        <w:pStyle w:val="NoSpacing"/>
-      </w:pPr>
-      <w:r>
-        <w:t>Compile using: gcc -c *.c –I../</w:t>
-      </w:r>
-    </w:p>
-    <w:p>
-      <w:pPr>
-        <w:pStyle w:val="NoSpacing"/>
-      </w:pPr>
-      <w:r>
-        <w:t xml:space="preserve">This means: use the c-compiler from gcc on all c files (although you could just specify which file(s)) that are </w:t>
+        <w:t>Access bash variables with $$</w:t>
+      </w:r>
+      <w:proofErr w:type="spellStart"/>
+      <w:r>
+        <w:t>var_name</w:t>
+      </w:r>
+      <w:proofErr w:type="spellEnd"/>
+    </w:p>
+    <w:p>
+      <w:pPr>
+        <w:pStyle w:val="NoSpacing"/>
+      </w:pPr>
+    </w:p>
+    <w:p>
+      <w:pPr>
+        <w:pStyle w:val="NoSpacing"/>
+      </w:pPr>
+      <w:r>
+        <w:t xml:space="preserve">Compile using: </w:t>
+      </w:r>
+      <w:proofErr w:type="spellStart"/>
+      <w:r>
+        <w:rPr>
+          <w:rStyle w:val="CodeChar"/>
+        </w:rPr>
+        <w:t>gcc</w:t>
+      </w:r>
+      <w:proofErr w:type="spellEnd"/>
+      <w:r>
+        <w:rPr>
+          <w:rStyle w:val="CodeChar"/>
+        </w:rPr>
+        <w:t xml:space="preserve"> -c *.c –I</w:t>
+      </w:r>
+      <w:proofErr w:type="gramStart"/>
+      <w:r>
+        <w:rPr>
+          <w:rStyle w:val="CodeChar"/>
+        </w:rPr>
+        <w:t>..</w:t>
+      </w:r>
+      <w:proofErr w:type="gramEnd"/>
+      <w:r>
+        <w:rPr>
+          <w:rStyle w:val="CodeChar"/>
+        </w:rPr>
+        <w:t>/</w:t>
+      </w:r>
+    </w:p>
+    <w:p>
+      <w:pPr>
+        <w:pStyle w:val="NoSpacing"/>
+      </w:pPr>
+      <w:r>
+        <w:t xml:space="preserve">This means: use the c-compiler from </w:t>
+      </w:r>
+      <w:proofErr w:type="spellStart"/>
+      <w:r>
+        <w:t>gcc</w:t>
+      </w:r>
+      <w:proofErr w:type="spellEnd"/>
+      <w:r>
+        <w:t xml:space="preserve"> on all c files (although you could just specify which file(s)) that are </w:t>
       </w:r>
       <w:r>
         <w:rPr>
@@ -2822,20 +3323,35 @@
         <w:pStyle w:val="NoSpacing"/>
       </w:pPr>
       <w:r>
-        <w:t>.inc represents a library</w:t>
-      </w:r>
-    </w:p>
-    <w:p>
-      <w:pPr>
-        <w:pStyle w:val="NoSpacing"/>
-      </w:pPr>
-    </w:p>
-    <w:p>
-      <w:pPr>
-        <w:pStyle w:val="NoSpacing"/>
-      </w:pPr>
-      <w:r>
-        <w:t>driver.c calls assembly files</w:t>
+        <w:t>.</w:t>
+      </w:r>
+      <w:proofErr w:type="spellStart"/>
+      <w:r>
+        <w:t>inc</w:t>
+      </w:r>
+      <w:proofErr w:type="spellEnd"/>
+      <w:r>
+        <w:t xml:space="preserve"> represents a library</w:t>
+      </w:r>
+    </w:p>
+    <w:p>
+      <w:pPr>
+        <w:pStyle w:val="NoSpacing"/>
+      </w:pPr>
+    </w:p>
+    <w:p>
+      <w:pPr>
+        <w:pStyle w:val="NoSpacing"/>
+      </w:pPr>
+      <w:proofErr w:type="spellStart"/>
+      <w:proofErr w:type="gramStart"/>
+      <w:r>
+        <w:t>driver.c</w:t>
+      </w:r>
+      <w:proofErr w:type="spellEnd"/>
+      <w:proofErr w:type="gramEnd"/>
+      <w:r>
+        <w:t xml:space="preserve"> calls assembly files</w:t>
       </w:r>
     </w:p>
     <w:p>
@@ -2880,6 +3396,18 @@
     </w:p>
     <w:p>
       <w:pPr>
+        <w:pStyle w:val="NoSpacing"/>
+        <w:numPr>
+          <w:ilvl w:val="0"/>
+          <w:numId w:val="3"/>
+        </w:numPr>
+      </w:pPr>
+      <w:r>
+        <w:t>80286</w:t>
+      </w:r>
+    </w:p>
+    <w:p>
+      <w:pPr>
         <w:pStyle w:val="Heading2"/>
       </w:pPr>
       <w:r>
@@ -2913,6 +3441,19 @@
       <w:r>
         <w:t xml:space="preserve"> bytes = 1MB</w:t>
       </w:r>
+    </w:p>
+    <w:p>
+      <w:pPr>
+        <w:pStyle w:val="NoSpacing"/>
+      </w:pPr>
+      <w:r>
+        <w:t xml:space="preserve">16 × selector + </w:t>
+      </w:r>
+      <w:proofErr w:type="gramStart"/>
+      <w:r>
+        <w:t>offset ?</w:t>
+      </w:r>
+      <w:proofErr w:type="gramEnd"/>
     </w:p>
     <w:p>
       <w:pPr>
@@ -2995,6 +3536,7 @@
           <w:numId w:val="5"/>
         </w:numPr>
       </w:pPr>
+      <w:proofErr w:type="spellStart"/>
       <w:r>
         <w:rPr>
           <w:b/>
@@ -3002,7 +3544,11 @@
         <w:t>A</w:t>
       </w:r>
       <w:r>
-        <w:t xml:space="preserve">cculumulator, </w:t>
+        <w:t>cculumulator</w:t>
+      </w:r>
+      <w:proofErr w:type="spellEnd"/>
+      <w:r>
+        <w:t xml:space="preserve">, </w:t>
       </w:r>
       <w:r>
         <w:rPr>
@@ -3182,16 +3728,7 @@
         <w:t>P</w:t>
       </w:r>
       <w:r>
-        <w:t>oint</w:t>
-      </w:r>
-      <w:r>
-        <w:t xml:space="preserve">ers to data in the machine </w:t>
-      </w:r>
-      <w:r>
-        <w:t>language stack</w:t>
-      </w:r>
-      <w:r>
-        <w:t xml:space="preserve">: </w:t>
+        <w:t xml:space="preserve">ointers to data in the machine language stack: </w:t>
       </w:r>
       <w:r>
         <w:rPr>
@@ -3392,10 +3929,7 @@
         <w:t>: Instruction Pointer</w:t>
       </w:r>
       <w:r>
-        <w:t xml:space="preserve">, </w:t>
-      </w:r>
-      <w:r>
-        <w:t>address of next instruction to be</w:t>
+        <w:t>, address of next instruction to be</w:t>
       </w:r>
       <w:r>
         <w:t xml:space="preserve"> </w:t>
@@ -3428,32 +3962,117 @@
     <w:p>
       <w:pPr>
         <w:pStyle w:val="NoSpacing"/>
-      </w:pPr>
-    </w:p>
-    <w:p>
-      <w:pPr>
-        <w:pStyle w:val="NoSpacing"/>
-      </w:pPr>
-      <w:r>
-        <w:t>Each register’s address is saved ?</w:t>
-      </w:r>
-    </w:p>
-    <w:p>
-      <w:pPr>
-        <w:pStyle w:val="NoSpacing"/>
-      </w:pPr>
-      <w:r>
+        <w:numPr>
+          <w:ilvl w:val="1"/>
+          <w:numId w:val="5"/>
+        </w:numPr>
+      </w:pPr>
+      <w:r>
+        <w:t>ZF: zero flag</w:t>
+      </w:r>
+    </w:p>
+    <w:p>
+      <w:pPr>
+        <w:pStyle w:val="NoSpacing"/>
+        <w:numPr>
+          <w:ilvl w:val="1"/>
+          <w:numId w:val="5"/>
+        </w:numPr>
+      </w:pPr>
+      <w:r>
+        <w:t>Unsigned integers</w:t>
+      </w:r>
+    </w:p>
+    <w:p>
+      <w:pPr>
+        <w:pStyle w:val="NoSpacing"/>
+        <w:numPr>
+          <w:ilvl w:val="2"/>
+          <w:numId w:val="5"/>
+        </w:numPr>
+      </w:pPr>
+      <w:r>
+        <w:t>CF: carry flag</w:t>
+      </w:r>
+    </w:p>
+    <w:p>
+      <w:pPr>
+        <w:pStyle w:val="NoSpacing"/>
+        <w:numPr>
+          <w:ilvl w:val="1"/>
+          <w:numId w:val="5"/>
+        </w:numPr>
+      </w:pPr>
+      <w:r>
+        <w:t>Signed integers</w:t>
+      </w:r>
+    </w:p>
+    <w:p>
+      <w:pPr>
+        <w:pStyle w:val="NoSpacing"/>
+        <w:numPr>
+          <w:ilvl w:val="2"/>
+          <w:numId w:val="5"/>
+        </w:numPr>
+      </w:pPr>
+      <w:r>
+        <w:t>OF: overflow flag (1 if overflow)</w:t>
+      </w:r>
+    </w:p>
+    <w:p>
+      <w:pPr>
+        <w:pStyle w:val="NoSpacing"/>
+        <w:numPr>
+          <w:ilvl w:val="2"/>
+          <w:numId w:val="5"/>
+        </w:numPr>
+      </w:pPr>
+      <w:r>
+        <w:t>SF: sign flag (1 if negative)</w:t>
+      </w:r>
+    </w:p>
+    <w:p>
+      <w:pPr>
+        <w:pStyle w:val="NoSpacing"/>
+      </w:pPr>
+    </w:p>
+    <w:p>
+      <w:pPr>
+        <w:pStyle w:val="NoSpacing"/>
+      </w:pPr>
+      <w:r>
+        <w:t xml:space="preserve">Each register’s address is </w:t>
+      </w:r>
+      <w:proofErr w:type="gramStart"/>
+      <w:r>
+        <w:t>saved ?</w:t>
+      </w:r>
+      <w:proofErr w:type="gramEnd"/>
+    </w:p>
+    <w:p>
+      <w:pPr>
+        <w:pStyle w:val="NoSpacing"/>
+      </w:pPr>
+      <w:r>
+        <w:rPr>
+          <w:b/>
+        </w:rPr>
         <w:t>Selector</w:t>
       </w:r>
       <w:r>
         <w:t xml:space="preserve">: </w:t>
       </w:r>
       <w:r>
-        <w:t>is an index into a descriptor table</w:t>
+        <w:t xml:space="preserve">is an index into a descriptor </w:t>
+      </w:r>
+      <w:proofErr w:type="gramStart"/>
+      <w:r>
+        <w:t>table</w:t>
       </w:r>
       <w:r>
         <w:t xml:space="preserve"> ?</w:t>
       </w:r>
+      <w:proofErr w:type="gramEnd"/>
     </w:p>
     <w:p>
       <w:pPr>
@@ -3472,22 +4091,29 @@
         <w:pStyle w:val="NoSpacing"/>
       </w:pPr>
       <w:r>
+        <w:rPr>
+          <w:b/>
+        </w:rPr>
         <w:t>Offset</w:t>
       </w:r>
+      <w:proofErr w:type="gramStart"/>
       <w:r>
         <w:t xml:space="preserve">: </w:t>
       </w:r>
       <w:r>
         <w:t>?</w:t>
       </w:r>
-    </w:p>
-    <w:p>
-      <w:pPr>
-        <w:pStyle w:val="NoSpacing"/>
-      </w:pPr>
+      <w:proofErr w:type="gramEnd"/>
+    </w:p>
+    <w:p>
+      <w:pPr>
+        <w:pStyle w:val="NoSpacing"/>
+      </w:pPr>
+      <w:proofErr w:type="gramStart"/>
       <w:r>
         <w:t>Non-unique address?</w:t>
       </w:r>
+      <w:proofErr w:type="gramEnd"/>
     </w:p>
     <w:p>
       <w:pPr>
@@ -3511,10 +4137,7 @@
         </w:numPr>
       </w:pPr>
       <w:r>
-        <w:t>32-bit registers</w:t>
-      </w:r>
-      <w:r>
-        <w:t>:</w:t>
+        <w:t>32-bit registers:</w:t>
       </w:r>
       <w:r>
         <w:t xml:space="preserve"> (Extended)</w:t>
@@ -3582,6 +4205,97 @@
     </w:p>
     <w:p>
       <w:pPr>
+        <w:pStyle w:val="NoSpacing"/>
+      </w:pPr>
+    </w:p>
+    <w:p>
+      <w:pPr>
+        <w:pStyle w:val="NoSpacing"/>
+      </w:pPr>
+      <w:r>
+        <w:t>80286:</w:t>
+      </w:r>
+    </w:p>
+    <w:p>
+      <w:pPr>
+        <w:pStyle w:val="NoSpacing"/>
+        <w:numPr>
+          <w:ilvl w:val="0"/>
+          <w:numId w:val="16"/>
+        </w:numPr>
+      </w:pPr>
+      <w:r>
+        <w:t>processor arrangement that is used by Windows, Mac, and Linux</w:t>
+      </w:r>
+    </w:p>
+    <w:p>
+      <w:pPr>
+        <w:pStyle w:val="NoSpacing"/>
+        <w:numPr>
+          <w:ilvl w:val="0"/>
+          <w:numId w:val="16"/>
+        </w:numPr>
+      </w:pPr>
+      <w:r>
+        <w:t xml:space="preserve">segments </w:t>
+      </w:r>
+      <w:r>
+        <w:t xml:space="preserve">(files) </w:t>
+      </w:r>
+      <w:r>
+        <w:t xml:space="preserve">not at fixed positions, since </w:t>
+      </w:r>
+    </w:p>
+    <w:p>
+      <w:pPr>
+        <w:pStyle w:val="NoSpacing"/>
+        <w:numPr>
+          <w:ilvl w:val="0"/>
+          <w:numId w:val="16"/>
+        </w:numPr>
+      </w:pPr>
+      <w:r>
+        <w:t>segments are simply referenced from a descriptor table</w:t>
+      </w:r>
+    </w:p>
+    <w:p>
+      <w:pPr>
+        <w:pStyle w:val="NoSpacing"/>
+        <w:numPr>
+          <w:ilvl w:val="0"/>
+          <w:numId w:val="16"/>
+        </w:numPr>
+      </w:pPr>
+      <w:r>
+        <w:t>segments moved between virtual memory, memory, and disk as necessary</w:t>
+      </w:r>
+    </w:p>
+    <w:p>
+      <w:pPr>
+        <w:pStyle w:val="NoSpacing"/>
+        <w:numPr>
+          <w:ilvl w:val="0"/>
+          <w:numId w:val="16"/>
+        </w:numPr>
+      </w:pPr>
+      <w:r>
+        <w:t>segments can only be 4GB</w:t>
+      </w:r>
+    </w:p>
+    <w:p>
+      <w:pPr>
+        <w:pStyle w:val="NoSpacing"/>
+        <w:numPr>
+          <w:ilvl w:val="0"/>
+          <w:numId w:val="16"/>
+        </w:numPr>
+      </w:pPr>
+      <w:r>
+        <w:t>segments divided into 4K pages</w:t>
+      </w:r>
+    </w:p>
+    <w:p>
+      <w:pPr>
         <w:pStyle w:val="Heading1"/>
       </w:pPr>
       <w:r>
@@ -3593,6 +4307,1202 @@
         <w:pStyle w:val="NoSpacing"/>
       </w:pPr>
       <w:r>
+        <w:t>There are many ways of implementing Assembly language. We’ll learn NASM.</w:t>
+      </w:r>
+    </w:p>
+    <w:p>
+      <w:pPr>
+        <w:pStyle w:val="NoSpacing"/>
+      </w:pPr>
+    </w:p>
+    <w:p>
+      <w:pPr>
+        <w:pStyle w:val="NoSpacing"/>
+      </w:pPr>
+      <w:r>
+        <w:t>Assembly language is similar to MIPS (from SFWR ENG 3GA3) in terms of its syntax:</w:t>
+      </w:r>
+    </w:p>
+    <w:p>
+      <w:pPr>
+        <w:pStyle w:val="NoSpacing"/>
+      </w:pPr>
+      <w:r>
+        <w:t>%mnemonic</w:t>
+      </w:r>
+      <w:r>
+        <w:t xml:space="preserve"> (a.k.a. command</w:t>
+      </w:r>
+      <w:proofErr w:type="gramStart"/>
+      <w:r>
+        <w:t>)</w:t>
+      </w:r>
+      <w:r>
+        <w:t>%</w:t>
+      </w:r>
+      <w:proofErr w:type="gramEnd"/>
+      <w:r>
+        <w:t xml:space="preserve"> %operator(s)%</w:t>
+      </w:r>
+    </w:p>
+    <w:p>
+      <w:pPr>
+        <w:pStyle w:val="NoSpacing"/>
+      </w:pPr>
+    </w:p>
+    <w:p>
+      <w:pPr>
+        <w:pStyle w:val="NoSpacing"/>
+      </w:pPr>
+      <w:r>
+        <w:t>Assembly files are saved under the extension .</w:t>
+      </w:r>
+      <w:proofErr w:type="spellStart"/>
+      <w:r>
+        <w:t>asm</w:t>
+      </w:r>
+      <w:proofErr w:type="spellEnd"/>
+    </w:p>
+    <w:p>
+      <w:pPr>
+        <w:pStyle w:val="NoSpacing"/>
+      </w:pPr>
+    </w:p>
+    <w:p>
+      <w:pPr>
+        <w:pStyle w:val="NoSpacing"/>
+      </w:pPr>
+      <w:r>
+        <w:t>Comment using semicolon ‘;’</w:t>
+      </w:r>
+    </w:p>
+    <w:p>
+      <w:pPr>
+        <w:pStyle w:val="Heading2"/>
+      </w:pPr>
+      <w:r>
+        <w:t>Some Commands</w:t>
+      </w:r>
+    </w:p>
+    <w:p>
+      <w:pPr>
+        <w:pStyle w:val="NoSpacing"/>
+      </w:pPr>
+      <w:r>
+        <w:t xml:space="preserve">Most of the commands are in terms of a </w:t>
+      </w:r>
+      <w:r>
+        <w:rPr>
+          <w:b/>
+        </w:rPr>
+        <w:t>source</w:t>
+      </w:r>
+      <w:r>
+        <w:t xml:space="preserve"> and a </w:t>
+      </w:r>
+      <w:r>
+        <w:rPr>
+          <w:b/>
+        </w:rPr>
+        <w:t>destination</w:t>
+      </w:r>
+      <w:r>
+        <w:t xml:space="preserve">. The source can either be an </w:t>
+      </w:r>
+      <w:r>
+        <w:rPr>
+          <w:b/>
+        </w:rPr>
+        <w:t>immediate</w:t>
+      </w:r>
+      <w:r>
+        <w:t xml:space="preserve"> (number directly specified in the command)</w:t>
+      </w:r>
+      <w:r>
+        <w:t xml:space="preserve">, an implied value (such as </w:t>
+      </w:r>
+      <w:proofErr w:type="spellStart"/>
+      <w:r>
+        <w:rPr>
+          <w:rStyle w:val="CodeChar"/>
+        </w:rPr>
+        <w:t>i</w:t>
+      </w:r>
+      <w:proofErr w:type="spellEnd"/>
+      <w:r>
+        <w:rPr>
+          <w:rStyle w:val="CodeChar"/>
+        </w:rPr>
+        <w:t>++</w:t>
+      </w:r>
+      <w:r>
+        <w:t>, which is implied to have a source value of 1),</w:t>
+      </w:r>
+      <w:r>
+        <w:t xml:space="preserve"> or a </w:t>
+      </w:r>
+      <w:r>
+        <w:t xml:space="preserve">memory </w:t>
+      </w:r>
+      <w:r>
+        <w:t>variable</w:t>
+      </w:r>
+      <w:r>
+        <w:t>. However, the destination must be a variable.</w:t>
+      </w:r>
+      <w:r>
+        <w:t xml:space="preserve"> Also, </w:t>
+      </w:r>
+      <w:r>
+        <w:rPr>
+          <w:b/>
+        </w:rPr>
+        <w:t>variable</w:t>
+      </w:r>
+      <w:r>
+        <w:rPr>
+          <w:b/>
+        </w:rPr>
+        <w:t>s</w:t>
+      </w:r>
+      <w:r>
+        <w:t xml:space="preserve"> could either refer to</w:t>
+      </w:r>
+      <w:r>
+        <w:t xml:space="preserve"> a register or memory location.</w:t>
+      </w:r>
+      <w:r>
+        <w:t xml:space="preserve"> I’ll explain what each command means in terms of source and destination so you’ll get a better understanding of what each of the terms mean</w:t>
+      </w:r>
+      <w:r>
+        <w:t xml:space="preserve"> in each context</w:t>
+      </w:r>
+      <w:r>
+        <w:t>.</w:t>
+      </w:r>
+    </w:p>
+    <w:p>
+      <w:pPr>
+        <w:pStyle w:val="NoSpacing"/>
+      </w:pPr>
+    </w:p>
+    <w:p>
+      <w:pPr>
+        <w:pStyle w:val="NoSpacing"/>
+      </w:pPr>
+      <w:proofErr w:type="gramStart"/>
+      <w:r>
+        <w:rPr>
+          <w:rStyle w:val="CodeChar"/>
+        </w:rPr>
+        <w:t>add</w:t>
+      </w:r>
+      <w:proofErr w:type="gramEnd"/>
+      <w:r>
+        <w:rPr>
+          <w:rStyle w:val="CodeChar"/>
+        </w:rPr>
+        <w:t xml:space="preserve"> %destination%</w:t>
+      </w:r>
+      <w:r>
+        <w:rPr>
+          <w:rStyle w:val="CodeChar"/>
+        </w:rPr>
+        <w:t>,</w:t>
+      </w:r>
+      <w:r>
+        <w:rPr>
+          <w:rStyle w:val="CodeChar"/>
+        </w:rPr>
+        <w:t xml:space="preserve"> %source%</w:t>
+      </w:r>
+      <w:r>
+        <w:t xml:space="preserve">: </w:t>
+      </w:r>
+      <w:r>
+        <w:t>destination = destination + source</w:t>
+      </w:r>
+    </w:p>
+    <w:p>
+      <w:pPr>
+        <w:pStyle w:val="NoSpacing"/>
+      </w:pPr>
+    </w:p>
+    <w:p>
+      <w:pPr>
+        <w:pStyle w:val="NoSpacing"/>
+      </w:pPr>
+      <w:proofErr w:type="gramStart"/>
+      <w:r>
+        <w:rPr>
+          <w:rStyle w:val="CodeChar"/>
+        </w:rPr>
+        <w:t>sub</w:t>
+      </w:r>
+      <w:proofErr w:type="gramEnd"/>
+      <w:r>
+        <w:rPr>
+          <w:rStyle w:val="CodeChar"/>
+        </w:rPr>
+        <w:t xml:space="preserve"> %destination%, %source%</w:t>
+      </w:r>
+      <w:r>
+        <w:t xml:space="preserve">: </w:t>
+      </w:r>
+      <w:r>
+        <w:t xml:space="preserve">destination = destination </w:t>
+      </w:r>
+      <w:r>
+        <w:t>–</w:t>
+      </w:r>
+      <w:r>
+        <w:t xml:space="preserve"> source</w:t>
+      </w:r>
+    </w:p>
+    <w:p>
+      <w:pPr>
+        <w:pStyle w:val="NoSpacing"/>
+      </w:pPr>
+    </w:p>
+    <w:p>
+      <w:pPr>
+        <w:pStyle w:val="NoSpacing"/>
+      </w:pPr>
+      <w:proofErr w:type="spellStart"/>
+      <w:proofErr w:type="gramStart"/>
+      <w:r>
+        <w:rPr>
+          <w:rStyle w:val="CodeChar"/>
+        </w:rPr>
+        <w:t>inc</w:t>
+      </w:r>
+      <w:proofErr w:type="spellEnd"/>
+      <w:proofErr w:type="gramEnd"/>
+      <w:r>
+        <w:rPr>
+          <w:rStyle w:val="CodeChar"/>
+        </w:rPr>
+        <w:t xml:space="preserve"> %destination%</w:t>
+      </w:r>
+      <w:r>
+        <w:t>: destination++</w:t>
+      </w:r>
+    </w:p>
+    <w:p>
+      <w:pPr>
+        <w:pStyle w:val="NoSpacing"/>
+      </w:pPr>
+      <w:proofErr w:type="spellStart"/>
+      <w:proofErr w:type="gramStart"/>
+      <w:r>
+        <w:rPr>
+          <w:rStyle w:val="CodeChar"/>
+        </w:rPr>
+        <w:t>dec</w:t>
+      </w:r>
+      <w:proofErr w:type="spellEnd"/>
+      <w:proofErr w:type="gramEnd"/>
+      <w:r>
+        <w:rPr>
+          <w:rStyle w:val="CodeChar"/>
+        </w:rPr>
+        <w:t xml:space="preserve"> %destination%</w:t>
+      </w:r>
+      <w:r>
+        <w:t>: destination−−</w:t>
+      </w:r>
+    </w:p>
+    <w:p>
+      <w:pPr>
+        <w:pStyle w:val="NoSpacing"/>
+      </w:pPr>
+    </w:p>
+    <w:p>
+      <w:pPr>
+        <w:pStyle w:val="NoSpacing"/>
+      </w:pPr>
+      <w:proofErr w:type="spellStart"/>
+      <w:proofErr w:type="gramStart"/>
+      <w:r>
+        <w:rPr>
+          <w:rStyle w:val="CodeChar"/>
+        </w:rPr>
+        <w:t>mov</w:t>
+      </w:r>
+      <w:proofErr w:type="spellEnd"/>
+      <w:proofErr w:type="gramEnd"/>
+      <w:r>
+        <w:rPr>
+          <w:rStyle w:val="CodeChar"/>
+        </w:rPr>
+        <w:t xml:space="preserve"> %destination%, %source%</w:t>
+      </w:r>
+      <w:r>
+        <w:t>:</w:t>
+      </w:r>
+      <w:r>
+        <w:t xml:space="preserve"> </w:t>
+      </w:r>
+    </w:p>
+    <w:p>
+      <w:pPr>
+        <w:pStyle w:val="NoSpacing"/>
+        <w:numPr>
+          <w:ilvl w:val="0"/>
+          <w:numId w:val="21"/>
+        </w:numPr>
+      </w:pPr>
+      <w:r>
+        <w:t>both destination and source cannot be memory locations</w:t>
+      </w:r>
+    </w:p>
+    <w:p>
+      <w:pPr>
+        <w:pStyle w:val="NoSpacing"/>
+        <w:numPr>
+          <w:ilvl w:val="0"/>
+          <w:numId w:val="21"/>
+        </w:numPr>
+      </w:pPr>
+      <w:r>
+        <w:t xml:space="preserve">both </w:t>
+      </w:r>
+      <w:proofErr w:type="spellStart"/>
+      <w:r>
+        <w:t>dest</w:t>
+      </w:r>
+      <w:proofErr w:type="spellEnd"/>
+      <w:r>
+        <w:t xml:space="preserve"> &amp; </w:t>
+      </w:r>
+      <w:proofErr w:type="spellStart"/>
+      <w:r>
+        <w:t>src</w:t>
+      </w:r>
+      <w:proofErr w:type="spellEnd"/>
+      <w:r>
+        <w:t xml:space="preserve"> must have the same size (# bits)</w:t>
+      </w:r>
+    </w:p>
+    <w:p>
+      <w:pPr>
+        <w:pStyle w:val="NoSpacing"/>
+      </w:pPr>
+    </w:p>
+    <w:p>
+      <w:pPr>
+        <w:pStyle w:val="NoSpacing"/>
+      </w:pPr>
+      <w:proofErr w:type="spellStart"/>
+      <w:proofErr w:type="gramStart"/>
+      <w:r>
+        <w:rPr>
+          <w:rStyle w:val="CodeChar"/>
+        </w:rPr>
+        <w:t>mul</w:t>
+      </w:r>
+      <w:proofErr w:type="spellEnd"/>
+      <w:r>
+        <w:rPr>
+          <w:rStyle w:val="CodeChar"/>
+        </w:rPr>
+        <w:t xml:space="preserve"> ??</w:t>
+      </w:r>
+      <w:proofErr w:type="gramEnd"/>
+      <w:r>
+        <w:t>: multiply for unsigned integers</w:t>
+      </w:r>
+    </w:p>
+    <w:p>
+      <w:pPr>
+        <w:pStyle w:val="NoSpacing"/>
+      </w:pPr>
+    </w:p>
+    <w:p>
+      <w:pPr>
+        <w:pStyle w:val="NoSpacing"/>
+      </w:pPr>
+      <w:proofErr w:type="spellStart"/>
+      <w:proofErr w:type="gramStart"/>
+      <w:r>
+        <w:rPr>
+          <w:rStyle w:val="CodeChar"/>
+        </w:rPr>
+        <w:t>imul</w:t>
+      </w:r>
+      <w:proofErr w:type="spellEnd"/>
+      <w:r>
+        <w:rPr>
+          <w:rStyle w:val="CodeChar"/>
+        </w:rPr>
+        <w:t xml:space="preserve"> ???</w:t>
+      </w:r>
+      <w:proofErr w:type="gramEnd"/>
+      <w:r>
+        <w:t xml:space="preserve">: same as </w:t>
+      </w:r>
+      <w:proofErr w:type="spellStart"/>
+      <w:r>
+        <w:rPr>
+          <w:rStyle w:val="CodeChar"/>
+        </w:rPr>
+        <w:t>mul</w:t>
+      </w:r>
+      <w:proofErr w:type="spellEnd"/>
+      <w:r>
+        <w:t>, but for signed integers</w:t>
+      </w:r>
+    </w:p>
+    <w:p>
+      <w:pPr>
+        <w:pStyle w:val="NoSpacing"/>
+      </w:pPr>
+    </w:p>
+    <w:p>
+      <w:pPr>
+        <w:pStyle w:val="NoSpacing"/>
+      </w:pPr>
+      <w:proofErr w:type="gramStart"/>
+      <w:r>
+        <w:rPr>
+          <w:rStyle w:val="CodeChar"/>
+        </w:rPr>
+        <w:t>div ??</w:t>
+      </w:r>
+      <w:proofErr w:type="gramEnd"/>
+      <w:r>
+        <w:t>: divide for unsigned integers</w:t>
+      </w:r>
+    </w:p>
+    <w:p>
+      <w:pPr>
+        <w:pStyle w:val="NoSpacing"/>
+      </w:pPr>
+    </w:p>
+    <w:p>
+      <w:pPr>
+        <w:pStyle w:val="NoSpacing"/>
+      </w:pPr>
+      <w:proofErr w:type="spellStart"/>
+      <w:proofErr w:type="gramStart"/>
+      <w:r>
+        <w:rPr>
+          <w:rStyle w:val="CodeChar"/>
+        </w:rPr>
+        <w:t>idiv</w:t>
+      </w:r>
+      <w:proofErr w:type="spellEnd"/>
+      <w:r>
+        <w:rPr>
+          <w:rStyle w:val="CodeChar"/>
+        </w:rPr>
+        <w:t xml:space="preserve"> ??</w:t>
+      </w:r>
+      <w:proofErr w:type="gramEnd"/>
+      <w:r>
+        <w:t xml:space="preserve">: same as </w:t>
+      </w:r>
+      <w:r>
+        <w:rPr>
+          <w:rStyle w:val="CodeChar"/>
+        </w:rPr>
+        <w:t>div</w:t>
+      </w:r>
+      <w:r>
+        <w:t>, but for signed integers</w:t>
+      </w:r>
+    </w:p>
+    <w:p>
+      <w:pPr>
+        <w:pStyle w:val="NoSpacing"/>
+      </w:pPr>
+    </w:p>
+    <w:p>
+      <w:pPr>
+        <w:pStyle w:val="NoSpacing"/>
+      </w:pPr>
+      <w:proofErr w:type="spellStart"/>
+      <w:proofErr w:type="gramStart"/>
+      <w:r>
+        <w:rPr>
+          <w:rStyle w:val="CodeChar"/>
+        </w:rPr>
+        <w:t>cmp</w:t>
+      </w:r>
+      <w:proofErr w:type="spellEnd"/>
+      <w:proofErr w:type="gramEnd"/>
+      <w:r>
+        <w:rPr>
+          <w:rStyle w:val="CodeChar"/>
+        </w:rPr>
+        <w:t xml:space="preserve"> %?%, %?%</w:t>
+      </w:r>
+      <w:r>
+        <w:t>: flags?</w:t>
+      </w:r>
+    </w:p>
+    <w:p>
+      <w:pPr>
+        <w:pStyle w:val="NoSpacing"/>
+      </w:pPr>
+    </w:p>
+    <w:p>
+      <w:pPr>
+        <w:pStyle w:val="NoSpacing"/>
+      </w:pPr>
+      <w:proofErr w:type="spellStart"/>
+      <w:proofErr w:type="gramStart"/>
+      <w:r>
+        <w:rPr>
+          <w:rStyle w:val="CodeChar"/>
+        </w:rPr>
+        <w:t>jmp</w:t>
+      </w:r>
+      <w:proofErr w:type="spellEnd"/>
+      <w:proofErr w:type="gramEnd"/>
+      <w:r>
+        <w:rPr>
+          <w:rStyle w:val="CodeChar"/>
+        </w:rPr>
+        <w:t xml:space="preserve"> %label%</w:t>
+      </w:r>
+      <w:r>
+        <w:t>: jump unconditionally to the specified label (function)</w:t>
+      </w:r>
+      <w:r>
+        <w:t xml:space="preserve"> ?</w:t>
+      </w:r>
+    </w:p>
+    <w:p>
+      <w:pPr>
+        <w:pStyle w:val="NoSpacing"/>
+      </w:pPr>
+      <w:proofErr w:type="gramStart"/>
+      <w:r>
+        <w:rPr>
+          <w:rStyle w:val="CodeChar"/>
+        </w:rPr>
+        <w:t>call</w:t>
+      </w:r>
+      <w:proofErr w:type="gramEnd"/>
+      <w:r>
+        <w:rPr>
+          <w:rStyle w:val="CodeChar"/>
+        </w:rPr>
+        <w:t xml:space="preserve"> %label%</w:t>
+      </w:r>
+      <w:r>
+        <w:t xml:space="preserve">:  branch unconditionally to the specified label (like </w:t>
+      </w:r>
+      <w:proofErr w:type="spellStart"/>
+      <w:r>
+        <w:t>goto</w:t>
+      </w:r>
+      <w:proofErr w:type="spellEnd"/>
+      <w:r>
+        <w:t xml:space="preserve"> label?)</w:t>
+      </w:r>
+    </w:p>
+    <w:p>
+      <w:pPr>
+        <w:pStyle w:val="NoSpacing"/>
+      </w:pPr>
+      <w:proofErr w:type="gramStart"/>
+      <w:r>
+        <w:t>jump</w:t>
+      </w:r>
+      <w:proofErr w:type="gramEnd"/>
+      <w:r>
+        <w:t xml:space="preserve"> vs branch?</w:t>
+      </w:r>
+    </w:p>
+    <w:p>
+      <w:pPr>
+        <w:pStyle w:val="NoSpacing"/>
+      </w:pPr>
+    </w:p>
+    <w:p>
+      <w:pPr>
+        <w:pStyle w:val="NoSpacing"/>
+      </w:pPr>
+      <w:proofErr w:type="spellStart"/>
+      <w:proofErr w:type="gramStart"/>
+      <w:r>
+        <w:rPr>
+          <w:rStyle w:val="CodeChar"/>
+        </w:rPr>
+        <w:t>jxx</w:t>
+      </w:r>
+      <w:proofErr w:type="spellEnd"/>
+      <w:proofErr w:type="gramEnd"/>
+      <w:r>
+        <w:rPr>
+          <w:rStyle w:val="CodeChar"/>
+        </w:rPr>
+        <w:t xml:space="preserve"> </w:t>
+      </w:r>
+      <w:r>
+        <w:rPr>
+          <w:rStyle w:val="CodeChar"/>
+        </w:rPr>
+        <w:t xml:space="preserve">%option% </w:t>
+      </w:r>
+      <w:r>
+        <w:rPr>
+          <w:rStyle w:val="CodeChar"/>
+        </w:rPr>
+        <w:t>%label%</w:t>
+      </w:r>
+      <w:r>
+        <w:t xml:space="preserve">: branch if flags?? </w:t>
+      </w:r>
+      <w:proofErr w:type="gramStart"/>
+      <w:r>
+        <w:t>otherwise</w:t>
+      </w:r>
+      <w:proofErr w:type="gramEnd"/>
+      <w:r>
+        <w:t xml:space="preserve"> continues to next statement</w:t>
+      </w:r>
+    </w:p>
+    <w:p>
+      <w:pPr>
+        <w:pStyle w:val="NoSpacing"/>
+      </w:pPr>
+      <w:r>
+        <w:t xml:space="preserve">Note that the options for </w:t>
+      </w:r>
+      <w:proofErr w:type="spellStart"/>
+      <w:r>
+        <w:t>jxx</w:t>
+      </w:r>
+      <w:proofErr w:type="spellEnd"/>
+      <w:r>
+        <w:t xml:space="preserve"> don’t have a ‘-‘, like bash commands</w:t>
+      </w:r>
+    </w:p>
+    <w:p>
+      <w:pPr>
+        <w:pStyle w:val="NoSpacing"/>
+        <w:numPr>
+          <w:ilvl w:val="0"/>
+          <w:numId w:val="20"/>
+        </w:numPr>
+      </w:pPr>
+      <w:r>
+        <w:rPr>
+          <w:rStyle w:val="CodeChar"/>
+        </w:rPr>
+        <w:t>near</w:t>
+      </w:r>
+      <w:r>
+        <w:rPr>
+          <w:rStyle w:val="CodeChar"/>
+        </w:rPr>
+        <w:t xml:space="preserve"> </w:t>
+      </w:r>
+      <w:r>
+        <w:t>[default]: jump within segment</w:t>
+      </w:r>
+    </w:p>
+    <w:p>
+      <w:pPr>
+        <w:pStyle w:val="NoSpacing"/>
+        <w:numPr>
+          <w:ilvl w:val="1"/>
+          <w:numId w:val="20"/>
+        </w:numPr>
+      </w:pPr>
+      <w:r>
+        <w:t>32</w:t>
+      </w:r>
+      <w:r>
+        <w:t>-</w:t>
+      </w:r>
+      <w:r>
+        <w:t>bit label</w:t>
+      </w:r>
+    </w:p>
+    <w:p>
+      <w:pPr>
+        <w:pStyle w:val="NoSpacing"/>
+        <w:numPr>
+          <w:ilvl w:val="0"/>
+          <w:numId w:val="20"/>
+        </w:numPr>
+      </w:pPr>
+      <w:proofErr w:type="gramStart"/>
+      <w:r>
+        <w:rPr>
+          <w:rStyle w:val="CodeChar"/>
+        </w:rPr>
+        <w:t>short</w:t>
+      </w:r>
+      <w:proofErr w:type="gramEnd"/>
+      <w:r>
+        <w:t xml:space="preserve">: </w:t>
+      </w:r>
+      <w:r>
+        <w:t>jump is ?</w:t>
+      </w:r>
+    </w:p>
+    <w:p>
+      <w:pPr>
+        <w:pStyle w:val="NoSpacing"/>
+        <w:numPr>
+          <w:ilvl w:val="0"/>
+          <w:numId w:val="20"/>
+        </w:numPr>
+      </w:pPr>
+      <w:r>
+        <w:rPr>
+          <w:rStyle w:val="CodeChar"/>
+        </w:rPr>
+        <w:t>word</w:t>
+      </w:r>
+      <w:r>
+        <w:t xml:space="preserve">: </w:t>
+      </w:r>
+      <w:r>
+        <w:t>16-bit label</w:t>
+      </w:r>
+    </w:p>
+    <w:p>
+      <w:pPr>
+        <w:pStyle w:val="NoSpacing"/>
+        <w:numPr>
+          <w:ilvl w:val="0"/>
+          <w:numId w:val="20"/>
+        </w:numPr>
+      </w:pPr>
+      <w:r>
+        <w:rPr>
+          <w:rStyle w:val="CodeChar"/>
+        </w:rPr>
+        <w:t>far</w:t>
+      </w:r>
+      <w:r>
+        <w:t xml:space="preserve">: </w:t>
+      </w:r>
+      <w:r>
+        <w:t>outside of segment</w:t>
+      </w:r>
+    </w:p>
+    <w:p>
+      <w:pPr>
+        <w:pStyle w:val="Heading2"/>
+      </w:pPr>
+      <w:r>
+        <w:t>Directives</w:t>
+      </w:r>
+    </w:p>
+    <w:p>
+      <w:pPr>
+        <w:pStyle w:val="NoSpacing"/>
+      </w:pPr>
+      <w:proofErr w:type="gramStart"/>
+      <w:r>
+        <w:rPr>
+          <w:b/>
+        </w:rPr>
+        <w:t>directive</w:t>
+      </w:r>
+      <w:proofErr w:type="gramEnd"/>
+      <w:r>
+        <w:t xml:space="preserve"> </w:t>
+      </w:r>
+      <w:r>
+        <w:t>assembler and not CPU ?</w:t>
+      </w:r>
+    </w:p>
+    <w:p>
+      <w:pPr>
+        <w:pStyle w:val="NoSpacing"/>
+      </w:pPr>
+      <w:proofErr w:type="gramStart"/>
+      <w:r>
+        <w:t>some</w:t>
+      </w:r>
+      <w:proofErr w:type="gramEnd"/>
+      <w:r>
+        <w:t xml:space="preserve"> applications include:</w:t>
+      </w:r>
+    </w:p>
+    <w:p>
+      <w:pPr>
+        <w:pStyle w:val="NoSpacing"/>
+        <w:numPr>
+          <w:ilvl w:val="0"/>
+          <w:numId w:val="22"/>
+        </w:numPr>
+      </w:pPr>
+      <w:r>
+        <w:t>define constants</w:t>
+      </w:r>
+    </w:p>
+    <w:p>
+      <w:pPr>
+        <w:pStyle w:val="NoSpacing"/>
+        <w:numPr>
+          <w:ilvl w:val="0"/>
+          <w:numId w:val="22"/>
+        </w:numPr>
+      </w:pPr>
+      <w:proofErr w:type="gramStart"/>
+      <w:r>
+        <w:t>define</w:t>
+      </w:r>
+      <w:proofErr w:type="gramEnd"/>
+      <w:r>
+        <w:t xml:space="preserve"> memory to store data ?</w:t>
+      </w:r>
+    </w:p>
+    <w:p>
+      <w:pPr>
+        <w:pStyle w:val="NoSpacing"/>
+        <w:numPr>
+          <w:ilvl w:val="0"/>
+          <w:numId w:val="22"/>
+        </w:numPr>
+      </w:pPr>
+      <w:proofErr w:type="gramStart"/>
+      <w:r>
+        <w:t>group</w:t>
+      </w:r>
+      <w:proofErr w:type="gramEnd"/>
+      <w:r>
+        <w:t xml:space="preserve"> memory into segments ?</w:t>
+      </w:r>
+    </w:p>
+    <w:p>
+      <w:pPr>
+        <w:pStyle w:val="NoSpacing"/>
+        <w:numPr>
+          <w:ilvl w:val="0"/>
+          <w:numId w:val="22"/>
+        </w:numPr>
+      </w:pPr>
+      <w:proofErr w:type="gramStart"/>
+      <w:r>
+        <w:t>conditionally</w:t>
+      </w:r>
+      <w:proofErr w:type="gramEnd"/>
+      <w:r>
+        <w:t xml:space="preserve"> include source code ?</w:t>
+      </w:r>
+    </w:p>
+    <w:p>
+      <w:pPr>
+        <w:pStyle w:val="NoSpacing"/>
+        <w:numPr>
+          <w:ilvl w:val="0"/>
+          <w:numId w:val="22"/>
+        </w:numPr>
+      </w:pPr>
+      <w:r>
+        <w:t>include other files</w:t>
+      </w:r>
+    </w:p>
+    <w:p>
+      <w:pPr>
+        <w:pStyle w:val="NoSpacing"/>
+      </w:pPr>
+    </w:p>
+    <w:p>
+      <w:pPr>
+        <w:pStyle w:val="NoSpacing"/>
+      </w:pPr>
+      <w:r>
+        <w:t>‘</w:t>
+      </w:r>
+      <w:r>
+        <w:rPr>
+          <w:rStyle w:val="CodeChar"/>
+        </w:rPr>
+        <w:t>%</w:t>
+      </w:r>
+      <w:r>
+        <w:t xml:space="preserve">’ </w:t>
+      </w:r>
+      <w:r>
+        <w:t xml:space="preserve">denotes pre-processor directives </w:t>
+      </w:r>
+      <w:r>
+        <w:t xml:space="preserve">(sorry that I use that symbol for all fields, but it’s more clear than italics, like they do in the text, because I can put spaces, e.g. %any field I want% and %any% %field% %I% %want% could both be interpreted as: </w:t>
+      </w:r>
+      <w:r>
+        <w:rPr>
+          <w:i/>
+        </w:rPr>
+        <w:t>any field I want</w:t>
+      </w:r>
+      <w:r>
+        <w:t>.)</w:t>
+      </w:r>
+      <w:r>
+        <w:t>, which is different from C, which denotes them with a ‘</w:t>
+      </w:r>
+      <w:r>
+        <w:rPr>
+          <w:rStyle w:val="CodeChar"/>
+        </w:rPr>
+        <w:t>#</w:t>
+      </w:r>
+      <w:r>
+        <w:t>’</w:t>
+      </w:r>
+    </w:p>
+    <w:p>
+      <w:pPr>
+        <w:pStyle w:val="NoSpacing"/>
+      </w:pPr>
+    </w:p>
+    <w:p>
+      <w:pPr>
+        <w:pStyle w:val="NoSpacing"/>
+      </w:pPr>
+      <w:proofErr w:type="spellStart"/>
+      <w:proofErr w:type="gramStart"/>
+      <w:r>
+        <w:rPr>
+          <w:rStyle w:val="CodeChar"/>
+        </w:rPr>
+        <w:t>equ</w:t>
+      </w:r>
+      <w:proofErr w:type="spellEnd"/>
+      <w:proofErr w:type="gramEnd"/>
+      <w:r>
+        <w:t xml:space="preserve">: </w:t>
+      </w:r>
+      <w:r>
+        <w:t>defines a symbol</w:t>
+      </w:r>
+      <w:r>
+        <w:t xml:space="preserve"> ?</w:t>
+      </w:r>
+    </w:p>
+    <w:p>
+      <w:pPr>
+        <w:pStyle w:val="NoSpacing"/>
+        <w:numPr>
+          <w:ilvl w:val="0"/>
+          <w:numId w:val="23"/>
+        </w:numPr>
+      </w:pPr>
+      <w:r>
+        <w:t>cannot be re-d</w:t>
+      </w:r>
+      <w:r>
+        <w:t>e</w:t>
+      </w:r>
+      <w:r>
+        <w:t>fined later</w:t>
+      </w:r>
+    </w:p>
+    <w:p>
+      <w:pPr>
+        <w:pStyle w:val="NoSpacing"/>
+      </w:pPr>
+    </w:p>
+    <w:tbl>
+      <w:tblPr>
+        <w:tblStyle w:val="TableGrid"/>
+        <w:tblW w:w="0" w:type="auto"/>
+        <w:tblLook w:val="04A0" w:firstRow="1" w:lastRow="0" w:firstColumn="1" w:lastColumn="0" w:noHBand="0" w:noVBand="1"/>
+      </w:tblPr>
+      <w:tblGrid>
+        <w:gridCol w:w="4788"/>
+        <w:gridCol w:w="4788"/>
+      </w:tblGrid>
+      <w:tr>
+        <w:tc>
+          <w:tcPr>
+            <w:tcW w:w="4788" w:type="dxa"/>
+          </w:tcPr>
+          <w:p>
+            <w:pPr>
+              <w:pStyle w:val="NoSpacing"/>
+            </w:pPr>
+            <w:r>
+              <w:t>Unit</w:t>
+            </w:r>
+          </w:p>
+        </w:tc>
+        <w:tc>
+          <w:tcPr>
+            <w:tcW w:w="4788" w:type="dxa"/>
+          </w:tcPr>
+          <w:p>
+            <w:pPr>
+              <w:pStyle w:val="NoSpacing"/>
+            </w:pPr>
+            <w:r>
+              <w:t>Letter</w:t>
+            </w:r>
+          </w:p>
+        </w:tc>
+      </w:tr>
+      <w:tr>
+        <w:tc>
+          <w:tcPr>
+            <w:tcW w:w="4788" w:type="dxa"/>
+          </w:tcPr>
+          <w:p>
+            <w:pPr>
+              <w:pStyle w:val="NoSpacing"/>
+            </w:pPr>
+            <w:r>
+              <w:t>byte</w:t>
+            </w:r>
+          </w:p>
+        </w:tc>
+        <w:tc>
+          <w:tcPr>
+            <w:tcW w:w="4788" w:type="dxa"/>
+          </w:tcPr>
+          <w:p>
+            <w:pPr>
+              <w:pStyle w:val="NoSpacing"/>
+            </w:pPr>
+            <w:r>
+              <w:t>B</w:t>
+            </w:r>
+            <w:bookmarkStart w:id="0" w:name="_GoBack"/>
+            <w:bookmarkEnd w:id="0"/>
+          </w:p>
+        </w:tc>
+      </w:tr>
+      <w:tr>
+        <w:tc>
+          <w:tcPr>
+            <w:tcW w:w="4788" w:type="dxa"/>
+          </w:tcPr>
+          <w:p>
+            <w:pPr>
+              <w:pStyle w:val="NoSpacing"/>
+            </w:pPr>
+            <w:r>
+              <w:t>word</w:t>
+            </w:r>
+          </w:p>
+        </w:tc>
+        <w:tc>
+          <w:tcPr>
+            <w:tcW w:w="4788" w:type="dxa"/>
+          </w:tcPr>
+          <w:p>
+            <w:pPr>
+              <w:pStyle w:val="NoSpacing"/>
+            </w:pPr>
+            <w:r>
+              <w:t>W</w:t>
+            </w:r>
+          </w:p>
+        </w:tc>
+      </w:tr>
+      <w:tr>
+        <w:tc>
+          <w:tcPr>
+            <w:tcW w:w="4788" w:type="dxa"/>
+          </w:tcPr>
+          <w:p>
+            <w:pPr>
+              <w:pStyle w:val="NoSpacing"/>
+            </w:pPr>
+            <w:r>
+              <w:t>double word</w:t>
+            </w:r>
+          </w:p>
+        </w:tc>
+        <w:tc>
+          <w:tcPr>
+            <w:tcW w:w="4788" w:type="dxa"/>
+          </w:tcPr>
+          <w:p>
+            <w:pPr>
+              <w:pStyle w:val="NoSpacing"/>
+            </w:pPr>
+            <w:r>
+              <w:t>D</w:t>
+            </w:r>
+          </w:p>
+        </w:tc>
+      </w:tr>
+      <w:tr>
+        <w:tc>
+          <w:tcPr>
+            <w:tcW w:w="4788" w:type="dxa"/>
+          </w:tcPr>
+          <w:p>
+            <w:pPr>
+              <w:pStyle w:val="NoSpacing"/>
+            </w:pPr>
+            <w:r>
+              <w:t>quad word</w:t>
+            </w:r>
+          </w:p>
+        </w:tc>
+        <w:tc>
+          <w:tcPr>
+            <w:tcW w:w="4788" w:type="dxa"/>
+          </w:tcPr>
+          <w:p>
+            <w:pPr>
+              <w:pStyle w:val="NoSpacing"/>
+            </w:pPr>
+            <w:r>
+              <w:t>Q</w:t>
+            </w:r>
+          </w:p>
+        </w:tc>
+      </w:tr>
+      <w:tr>
+        <w:tc>
+          <w:tcPr>
+            <w:tcW w:w="4788" w:type="dxa"/>
+          </w:tcPr>
+          <w:p>
+            <w:pPr>
+              <w:pStyle w:val="NoSpacing"/>
+            </w:pPr>
+            <w:r>
+              <w:t>ten bytes</w:t>
+            </w:r>
+          </w:p>
+        </w:tc>
+        <w:tc>
+          <w:tcPr>
+            <w:tcW w:w="4788" w:type="dxa"/>
+          </w:tcPr>
+          <w:p>
+            <w:pPr>
+              <w:pStyle w:val="NoSpacing"/>
+            </w:pPr>
+            <w:r>
+              <w:t>T</w:t>
+            </w:r>
+          </w:p>
+        </w:tc>
+      </w:tr>
+    </w:tbl>
+    <w:p>
+      <w:pPr>
+        <w:pStyle w:val="NoSpacing"/>
+      </w:pPr>
+    </w:p>
+    <w:p>
+      <w:pPr>
+        <w:pStyle w:val="Heading2"/>
+      </w:pPr>
+      <w:r>
+        <w:t>Reliance on a C Driver</w:t>
+      </w:r>
+    </w:p>
+    <w:p>
+      <w:pPr>
+        <w:pStyle w:val="NoSpacing"/>
+      </w:pPr>
+      <w:r>
         <w:t>Learning to program in assembly helps gain a deeper understanding of how computers work. It also helps better understand compilers and high level languages, such as C.</w:t>
       </w:r>
     </w:p>
@@ -3606,14 +5516,413 @@
         <w:pStyle w:val="NoSpacing"/>
       </w:pPr>
       <w:r>
-        <w:t xml:space="preserve">We’ll </w:t>
-      </w:r>
-      <w:r>
-        <w:t xml:space="preserve">need to </w:t>
-      </w:r>
-      <w:r>
-        <w:t>use a C driver to call assembly functions.</w:t>
-      </w:r>
+        <w:t>We’ll need a C driver to do many things in assembly, including to:</w:t>
+      </w:r>
+    </w:p>
+    <w:p>
+      <w:pPr>
+        <w:pStyle w:val="NoSpacing"/>
+        <w:numPr>
+          <w:ilvl w:val="0"/>
+          <w:numId w:val="18"/>
+        </w:numPr>
+      </w:pPr>
+      <w:r>
+        <w:t>call assembly functions</w:t>
+      </w:r>
+    </w:p>
+    <w:p>
+      <w:pPr>
+        <w:pStyle w:val="NoSpacing"/>
+        <w:numPr>
+          <w:ilvl w:val="0"/>
+          <w:numId w:val="18"/>
+        </w:numPr>
+      </w:pPr>
+      <w:r>
+        <w:t>initialize all segments and registers</w:t>
+      </w:r>
+    </w:p>
+    <w:p>
+      <w:pPr>
+        <w:pStyle w:val="NoSpacing"/>
+        <w:numPr>
+          <w:ilvl w:val="0"/>
+          <w:numId w:val="18"/>
+        </w:numPr>
+      </w:pPr>
+      <w:r>
+        <w:t>I/O</w:t>
+      </w:r>
+    </w:p>
+    <w:p>
+      <w:pPr>
+        <w:pStyle w:val="Heading2"/>
+      </w:pPr>
+      <w:r>
+        <w:t>Compiling</w:t>
+      </w:r>
+    </w:p>
+    <w:p>
+      <w:pPr>
+        <w:pStyle w:val="NoSpacing"/>
+      </w:pPr>
+      <w:r>
+        <w:t xml:space="preserve">The </w:t>
+      </w:r>
+      <w:r>
+        <w:t xml:space="preserve">driver file </w:t>
+      </w:r>
+      <w:r>
+        <w:t xml:space="preserve">can be named anything except for that of </w:t>
+      </w:r>
+      <w:r>
+        <w:t>your assembly file.</w:t>
+      </w:r>
+    </w:p>
+    <w:p>
+      <w:pPr>
+        <w:pStyle w:val="NoSpacing"/>
+      </w:pPr>
+      <w:r>
+        <w:t xml:space="preserve">Let’s call the driver file </w:t>
+      </w:r>
+      <w:proofErr w:type="spellStart"/>
+      <w:r>
+        <w:t>driver.c</w:t>
+      </w:r>
+      <w:proofErr w:type="spellEnd"/>
+      <w:r>
+        <w:t xml:space="preserve"> and the assembly file first.asm (because that’s the example Ned</w:t>
+      </w:r>
+      <w:r>
+        <w:rPr>
+          <w:vertAlign w:val="superscript"/>
+        </w:rPr>
+        <w:t>2</w:t>
+      </w:r>
+      <w:r>
+        <w:t xml:space="preserve"> gave.</w:t>
+      </w:r>
+    </w:p>
+    <w:p>
+      <w:pPr>
+        <w:pStyle w:val="NoSpacing"/>
+        <w:numPr>
+          <w:ilvl w:val="0"/>
+          <w:numId w:val="19"/>
+        </w:numPr>
+      </w:pPr>
+      <w:r>
+        <w:t xml:space="preserve">Compile </w:t>
+      </w:r>
+      <w:r>
+        <w:t xml:space="preserve">assembly </w:t>
+      </w:r>
+      <w:r>
+        <w:t xml:space="preserve">source: </w:t>
+      </w:r>
+      <w:proofErr w:type="spellStart"/>
+      <w:r>
+        <w:rPr>
+          <w:rStyle w:val="CodeChar"/>
+        </w:rPr>
+        <w:t>nasm</w:t>
+      </w:r>
+      <w:proofErr w:type="spellEnd"/>
+      <w:r>
+        <w:rPr>
+          <w:rStyle w:val="CodeChar"/>
+        </w:rPr>
+        <w:t xml:space="preserve"> -f elf </w:t>
+      </w:r>
+      <w:r>
+        <w:rPr>
+          <w:rStyle w:val="CodeChar"/>
+        </w:rPr>
+        <w:t>first</w:t>
+      </w:r>
+      <w:r>
+        <w:rPr>
+          <w:rStyle w:val="CodeChar"/>
+        </w:rPr>
+        <w:t>.asm</w:t>
+      </w:r>
+    </w:p>
+    <w:p>
+      <w:pPr>
+        <w:pStyle w:val="NoSpacing"/>
+        <w:numPr>
+          <w:ilvl w:val="1"/>
+          <w:numId w:val="19"/>
+        </w:numPr>
+      </w:pPr>
+      <w:r>
+        <w:rPr>
+          <w:b/>
+        </w:rPr>
+        <w:t>elf</w:t>
+      </w:r>
+      <w:r>
+        <w:t xml:space="preserve">: </w:t>
+      </w:r>
+      <w:r>
+        <w:rPr>
+          <w:b/>
+        </w:rPr>
+        <w:t>E</w:t>
+      </w:r>
+      <w:r>
+        <w:t xml:space="preserve">xecutable and </w:t>
+      </w:r>
+      <w:r>
+        <w:rPr>
+          <w:b/>
+        </w:rPr>
+        <w:t>L</w:t>
+      </w:r>
+      <w:r>
+        <w:t xml:space="preserve">inkable </w:t>
+      </w:r>
+      <w:r>
+        <w:rPr>
+          <w:b/>
+        </w:rPr>
+        <w:t>F</w:t>
+      </w:r>
+      <w:r>
+        <w:t>ile</w:t>
+      </w:r>
+    </w:p>
+    <w:p>
+      <w:pPr>
+        <w:pStyle w:val="NoSpacing"/>
+        <w:numPr>
+          <w:ilvl w:val="1"/>
+          <w:numId w:val="19"/>
+        </w:numPr>
+      </w:pPr>
+      <w:r>
+        <w:t>produces compiled object file</w:t>
+      </w:r>
+      <w:r>
+        <w:t xml:space="preserve">: </w:t>
+      </w:r>
+      <w:proofErr w:type="spellStart"/>
+      <w:r>
+        <w:t>first</w:t>
+      </w:r>
+      <w:r>
+        <w:t>.o</w:t>
+      </w:r>
+      <w:proofErr w:type="spellEnd"/>
+    </w:p>
+    <w:p>
+      <w:pPr>
+        <w:pStyle w:val="NoSpacing"/>
+        <w:numPr>
+          <w:ilvl w:val="1"/>
+          <w:numId w:val="19"/>
+        </w:numPr>
+      </w:pPr>
+      <w:r>
+        <w:rPr>
+          <w:rStyle w:val="CodeChar"/>
+        </w:rPr>
+        <w:t>-d ELF_TYPE</w:t>
+      </w:r>
+      <w:proofErr w:type="gramStart"/>
+      <w:r>
+        <w:t>: ?</w:t>
+      </w:r>
+      <w:proofErr w:type="gramEnd"/>
+    </w:p>
+    <w:p>
+      <w:pPr>
+        <w:pStyle w:val="NoSpacing"/>
+        <w:numPr>
+          <w:ilvl w:val="0"/>
+          <w:numId w:val="19"/>
+        </w:numPr>
+      </w:pPr>
+      <w:r>
+        <w:t xml:space="preserve">Compile C driver: </w:t>
+      </w:r>
+      <w:proofErr w:type="spellStart"/>
+      <w:r>
+        <w:rPr>
+          <w:rStyle w:val="CodeChar"/>
+        </w:rPr>
+        <w:t>gcc</w:t>
+      </w:r>
+      <w:proofErr w:type="spellEnd"/>
+      <w:r>
+        <w:rPr>
+          <w:rStyle w:val="CodeChar"/>
+        </w:rPr>
+        <w:t xml:space="preserve"> -c </w:t>
+      </w:r>
+      <w:proofErr w:type="spellStart"/>
+      <w:r>
+        <w:rPr>
+          <w:rStyle w:val="CodeChar"/>
+        </w:rPr>
+        <w:t>driver.c</w:t>
+      </w:r>
+      <w:proofErr w:type="spellEnd"/>
+    </w:p>
+    <w:p>
+      <w:pPr>
+        <w:pStyle w:val="NoSpacing"/>
+        <w:numPr>
+          <w:ilvl w:val="1"/>
+          <w:numId w:val="19"/>
+        </w:numPr>
+      </w:pPr>
+      <w:r>
+        <w:rPr>
+          <w:rStyle w:val="CodeChar"/>
+        </w:rPr>
+        <w:t>-c</w:t>
+      </w:r>
+      <w:r>
+        <w:t>: compile only</w:t>
+      </w:r>
+    </w:p>
+    <w:p>
+      <w:pPr>
+        <w:pStyle w:val="NoSpacing"/>
+        <w:numPr>
+          <w:ilvl w:val="1"/>
+          <w:numId w:val="19"/>
+        </w:numPr>
+      </w:pPr>
+      <w:r>
+        <w:t xml:space="preserve">produces </w:t>
+      </w:r>
+      <w:proofErr w:type="spellStart"/>
+      <w:r>
+        <w:t>driver.o</w:t>
+      </w:r>
+      <w:proofErr w:type="spellEnd"/>
+    </w:p>
+    <w:p>
+      <w:pPr>
+        <w:pStyle w:val="NoSpacing"/>
+        <w:numPr>
+          <w:ilvl w:val="1"/>
+          <w:numId w:val="19"/>
+        </w:numPr>
+      </w:pPr>
+      <w:r>
+        <w:rPr>
+          <w:rStyle w:val="CodeChar"/>
+        </w:rPr>
+        <w:t>-m32</w:t>
+      </w:r>
+      <w:r>
+        <w:t>:</w:t>
+      </w:r>
+      <w:r>
+        <w:t xml:space="preserve"> enforces 32-bit code if compiling on 64-bit system</w:t>
+      </w:r>
+    </w:p>
+    <w:p>
+      <w:pPr>
+        <w:pStyle w:val="NoSpacing"/>
+        <w:numPr>
+          <w:ilvl w:val="0"/>
+          <w:numId w:val="19"/>
+        </w:numPr>
+      </w:pPr>
+      <w:r>
+        <w:t xml:space="preserve">Link the 2 compiled object files: </w:t>
+      </w:r>
+      <w:proofErr w:type="spellStart"/>
+      <w:r>
+        <w:rPr>
+          <w:rStyle w:val="CodeChar"/>
+        </w:rPr>
+        <w:t>gcc</w:t>
+      </w:r>
+      <w:proofErr w:type="spellEnd"/>
+      <w:r>
+        <w:rPr>
+          <w:rStyle w:val="CodeChar"/>
+        </w:rPr>
+        <w:t xml:space="preserve"> -o first </w:t>
+      </w:r>
+      <w:proofErr w:type="spellStart"/>
+      <w:r>
+        <w:rPr>
+          <w:rStyle w:val="CodeChar"/>
+        </w:rPr>
+        <w:t>driver.o</w:t>
+      </w:r>
+      <w:proofErr w:type="spellEnd"/>
+      <w:r>
+        <w:rPr>
+          <w:rStyle w:val="CodeChar"/>
+        </w:rPr>
+        <w:t xml:space="preserve"> </w:t>
+      </w:r>
+      <w:proofErr w:type="spellStart"/>
+      <w:r>
+        <w:rPr>
+          <w:rStyle w:val="CodeChar"/>
+        </w:rPr>
+        <w:t>first.o</w:t>
+      </w:r>
+      <w:proofErr w:type="spellEnd"/>
+      <w:r>
+        <w:rPr>
+          <w:rStyle w:val="CodeChar"/>
+        </w:rPr>
+        <w:t xml:space="preserve"> </w:t>
+      </w:r>
+      <w:proofErr w:type="spellStart"/>
+      <w:r>
+        <w:rPr>
+          <w:rStyle w:val="CodeChar"/>
+        </w:rPr>
+        <w:t>asm_io.o</w:t>
+      </w:r>
+      <w:proofErr w:type="spellEnd"/>
+    </w:p>
+    <w:p>
+      <w:pPr>
+        <w:pStyle w:val="NoSpacing"/>
+        <w:numPr>
+          <w:ilvl w:val="1"/>
+          <w:numId w:val="19"/>
+        </w:numPr>
+      </w:pPr>
+      <w:r>
+        <w:rPr>
+          <w:rStyle w:val="CodeChar"/>
+        </w:rPr>
+        <w:t>-o %output file name%</w:t>
+      </w:r>
+      <w:r>
+        <w:t>: gives a name to the output file</w:t>
+      </w:r>
+    </w:p>
+    <w:p>
+      <w:pPr>
+        <w:pStyle w:val="NoSpacing"/>
+        <w:numPr>
+          <w:ilvl w:val="2"/>
+          <w:numId w:val="19"/>
+        </w:numPr>
+      </w:pPr>
+      <w:r>
+        <w:t xml:space="preserve">If not specified, default name is: </w:t>
+      </w:r>
+      <w:proofErr w:type="spellStart"/>
+      <w:r>
+        <w:t>a.out</w:t>
+      </w:r>
+      <w:proofErr w:type="spellEnd"/>
     </w:p>
     <w:p>
       <w:pPr>
@@ -3635,32 +5944,52 @@
       <w:pPr>
         <w:pStyle w:val="NoSpacing"/>
       </w:pPr>
-      <w:r>
-        <w:t>static: only in file</w:t>
-      </w:r>
-    </w:p>
-    <w:p>
-      <w:pPr>
-        <w:pStyle w:val="NoSpacing"/>
-      </w:pPr>
-      <w:r>
-        <w:t>local: in block where declared, don’t use for recursion, but may take up space otherwise</w:t>
-      </w:r>
-    </w:p>
-    <w:p>
-      <w:pPr>
-        <w:pStyle w:val="NoSpacing"/>
-      </w:pPr>
-      <w:r>
-        <w:t>global: everywhere in file or any other file (if not static)</w:t>
-      </w:r>
-    </w:p>
-    <w:p>
-      <w:pPr>
-        <w:pStyle w:val="NoSpacing"/>
-      </w:pPr>
-      <w:r>
-        <w:t>volatile: prevents compiler from optimizing</w:t>
+      <w:proofErr w:type="gramStart"/>
+      <w:r>
+        <w:t>static</w:t>
+      </w:r>
+      <w:proofErr w:type="gramEnd"/>
+      <w:r>
+        <w:t>: only in file</w:t>
+      </w:r>
+    </w:p>
+    <w:p>
+      <w:pPr>
+        <w:pStyle w:val="NoSpacing"/>
+      </w:pPr>
+      <w:proofErr w:type="gramStart"/>
+      <w:r>
+        <w:t>local</w:t>
+      </w:r>
+      <w:proofErr w:type="gramEnd"/>
+      <w:r>
+        <w:t>: in block where declared, don’t use for recursion, but may take up space otherwise</w:t>
+      </w:r>
+    </w:p>
+    <w:p>
+      <w:pPr>
+        <w:pStyle w:val="NoSpacing"/>
+      </w:pPr>
+      <w:proofErr w:type="gramStart"/>
+      <w:r>
+        <w:t>global</w:t>
+      </w:r>
+      <w:proofErr w:type="gramEnd"/>
+      <w:r>
+        <w:t>: everywhere in file or any other file (if not static)</w:t>
+      </w:r>
+    </w:p>
+    <w:p>
+      <w:pPr>
+        <w:pStyle w:val="NoSpacing"/>
+      </w:pPr>
+      <w:proofErr w:type="gramStart"/>
+      <w:r>
+        <w:t>volatile</w:t>
+      </w:r>
+      <w:proofErr w:type="gramEnd"/>
+      <w:r>
+        <w:t>: prevents compiler from optimizing</w:t>
       </w:r>
     </w:p>
     <w:p>
@@ -3678,26 +6007,67 @@
     </w:p>
     <w:p>
       <w:pPr>
-        <w:pStyle w:val="NoSpacing"/>
-      </w:pPr>
-      <w:r>
-        <w:t>int *a = malloc(n*sizeof(int))</w:t>
-      </w:r>
-    </w:p>
-    <w:p>
-      <w:pPr>
-        <w:pStyle w:val="NoSpacing"/>
-      </w:pPr>
-      <w:r>
-        <w:t>stack grows</w:t>
-      </w:r>
-    </w:p>
-    <w:p>
-      <w:pPr>
-        <w:pStyle w:val="NoSpacing"/>
-      </w:pPr>
-      <w:r>
-        <w:t>free(a) ← garbage collection</w:t>
+        <w:pStyle w:val="Code"/>
+      </w:pPr>
+      <w:proofErr w:type="spellStart"/>
+      <w:proofErr w:type="gramStart"/>
+      <w:r>
+        <w:t>int</w:t>
+      </w:r>
+      <w:proofErr w:type="spellEnd"/>
+      <w:proofErr w:type="gramEnd"/>
+      <w:r>
+        <w:t xml:space="preserve"> *a = </w:t>
+      </w:r>
+      <w:proofErr w:type="spellStart"/>
+      <w:r>
+        <w:t>malloc</w:t>
+      </w:r>
+      <w:proofErr w:type="spellEnd"/>
+      <w:r>
+        <w:t>(n*</w:t>
+      </w:r>
+      <w:proofErr w:type="spellStart"/>
+      <w:r>
+        <w:t>sizeof</w:t>
+      </w:r>
+      <w:proofErr w:type="spellEnd"/>
+      <w:r>
+        <w:t>(</w:t>
+      </w:r>
+      <w:proofErr w:type="spellStart"/>
+      <w:r>
+        <w:t>int</w:t>
+      </w:r>
+      <w:proofErr w:type="spellEnd"/>
+      <w:r>
+        <w:t>))</w:t>
+      </w:r>
+    </w:p>
+    <w:p>
+      <w:pPr>
+        <w:pStyle w:val="NoSpacing"/>
+      </w:pPr>
+      <w:proofErr w:type="gramStart"/>
+      <w:r>
+        <w:t>stack</w:t>
+      </w:r>
+      <w:proofErr w:type="gramEnd"/>
+      <w:r>
+        <w:t xml:space="preserve"> grows</w:t>
+      </w:r>
+    </w:p>
+    <w:p>
+      <w:pPr>
+        <w:pStyle w:val="NoSpacing"/>
+      </w:pPr>
+      <w:proofErr w:type="gramStart"/>
+      <w:r>
+        <w:t>free(</w:t>
+      </w:r>
+      <w:proofErr w:type="gramEnd"/>
+      <w:r>
+        <w:t>a) ← garbage collection</w:t>
       </w:r>
       <w:r>
         <w:t>, more necessary for global variables</w:t>
@@ -3723,12 +6093,7 @@
       </w:r>
     </w:p>
     <w:sectPr>
-      <w:headerReference w:type="even" r:id="rId11"/>
-      <w:headerReference w:type="default" r:id="rId12"/>
-      <w:footerReference w:type="even" r:id="rId13"/>
-      <w:footerReference w:type="default" r:id="rId14"/>
-      <w:headerReference w:type="first" r:id="rId15"/>
-      <w:footerReference w:type="first" r:id="rId16"/>
+      <w:footerReference w:type="default" r:id="rId11"/>
       <w:pgSz w:w="12240" w:h="15840"/>
       <w:pgMar w:top="1440" w:right="1440" w:bottom="1440" w:left="1440" w:header="708" w:footer="708" w:gutter="0"/>
       <w:cols w:space="708"/>
@@ -3764,16 +6129,6 @@
 </file>
 
 <file path=word/footer1.xml><?xml version="1.0" encoding="utf-8"?>
-<w:ftr xmlns:wpc="http://schemas.microsoft.com/office/word/2010/wordprocessingCanvas" xmlns:mc="http://schemas.openxmlformats.org/markup-compatibility/2006" xmlns:o="urn:schemas-microsoft-com:office:office" xmlns:r="http://schemas.openxmlformats.org/officeDocument/2006/relationships" xmlns:m="http://schemas.openxmlformats.org/officeDocument/2006/math" xmlns:v="urn:schemas-microsoft-com:vml" xmlns:wp14="http://schemas.microsoft.com/office/word/2010/wordprocessingDrawing" xmlns:wp="http://schemas.openxmlformats.org/drawingml/2006/wordprocessingDrawing" xmlns:w10="urn:schemas-microsoft-com:office:word" xmlns:w="http://schemas.openxmlformats.org/wordprocessingml/2006/main" xmlns:w14="http://schemas.microsoft.com/office/word/2010/wordml" xmlns:wpg="http://schemas.microsoft.com/office/word/2010/wordprocessingGroup" xmlns:wpi="http://schemas.microsoft.com/office/word/2010/wordprocessingInk" xmlns:wne="http://schemas.microsoft.com/office/word/2006/wordml" xmlns:wps="http://schemas.microsoft.com/office/word/2010/wordprocessingShape" mc:Ignorable="w14 wp14">
-  <w:p>
-    <w:pPr>
-      <w:pStyle w:val="Footer"/>
-    </w:pPr>
-  </w:p>
-</w:ftr>
-</file>
-
-<file path=word/footer2.xml><?xml version="1.0" encoding="utf-8"?>
 <w:ftr xmlns:wpc="http://schemas.microsoft.com/office/word/2010/wordprocessingCanvas" xmlns:mc="http://schemas.openxmlformats.org/markup-compatibility/2006" xmlns:o="urn:schemas-microsoft-com:office:office" xmlns:r="http://schemas.openxmlformats.org/officeDocument/2006/relationships" xmlns:m="http://schemas.openxmlformats.org/officeDocument/2006/math" xmlns:v="urn:schemas-microsoft-com:vml" xmlns:wp14="http://schemas.microsoft.com/office/word/2010/wordprocessingDrawing" xmlns:wp="http://schemas.openxmlformats.org/drawingml/2006/wordprocessingDrawing" xmlns:w10="urn:schemas-microsoft-com:office:word" xmlns:w="http://schemas.openxmlformats.org/wordprocessingml/2006/main" xmlns:w14="http://schemas.microsoft.com/office/word/2010/wordml" xmlns:wpg="http://schemas.microsoft.com/office/word/2010/wordprocessingGroup" xmlns:wpi="http://schemas.microsoft.com/office/word/2010/wordprocessingInk" xmlns:wne="http://schemas.microsoft.com/office/word/2006/wordml" xmlns:wps="http://schemas.microsoft.com/office/word/2010/wordprocessingShape" mc:Ignorable="w14 wp14">
   <w:sdt>
     <w:sdtPr>
@@ -3832,7 +6187,7 @@
                 <w:bCs/>
                 <w:noProof/>
               </w:rPr>
-              <w:t>2</w:t>
+              <w:t>8</w:t>
             </w:r>
             <w:r>
               <w:rPr>
@@ -3874,7 +6229,7 @@
                 <w:bCs/>
                 <w:noProof/>
               </w:rPr>
-              <w:t>2</w:t>
+              <w:t>9</w:t>
             </w:r>
             <w:r>
               <w:rPr>
@@ -3897,16 +6252,6 @@
 </w:ftr>
 </file>
 
-<file path=word/footer3.xml><?xml version="1.0" encoding="utf-8"?>
-<w:ftr xmlns:wpc="http://schemas.microsoft.com/office/word/2010/wordprocessingCanvas" xmlns:mc="http://schemas.openxmlformats.org/markup-compatibility/2006" xmlns:o="urn:schemas-microsoft-com:office:office" xmlns:r="http://schemas.openxmlformats.org/officeDocument/2006/relationships" xmlns:m="http://schemas.openxmlformats.org/officeDocument/2006/math" xmlns:v="urn:schemas-microsoft-com:vml" xmlns:wp14="http://schemas.microsoft.com/office/word/2010/wordprocessingDrawing" xmlns:wp="http://schemas.openxmlformats.org/drawingml/2006/wordprocessingDrawing" xmlns:w10="urn:schemas-microsoft-com:office:word" xmlns:w="http://schemas.openxmlformats.org/wordprocessingml/2006/main" xmlns:w14="http://schemas.microsoft.com/office/word/2010/wordml" xmlns:wpg="http://schemas.microsoft.com/office/word/2010/wordprocessingGroup" xmlns:wpi="http://schemas.microsoft.com/office/word/2010/wordprocessingInk" xmlns:wne="http://schemas.microsoft.com/office/word/2006/wordml" xmlns:wps="http://schemas.microsoft.com/office/word/2010/wordprocessingShape" mc:Ignorable="w14 wp14">
-  <w:p>
-    <w:pPr>
-      <w:pStyle w:val="Footer"/>
-    </w:pPr>
-  </w:p>
-</w:ftr>
-</file>
-
 <file path=word/footnotes.xml><?xml version="1.0" encoding="utf-8"?>
 <w:footnotes xmlns:wpc="http://schemas.microsoft.com/office/word/2010/wordprocessingCanvas" xmlns:mc="http://schemas.openxmlformats.org/markup-compatibility/2006" xmlns:o="urn:schemas-microsoft-com:office:office" xmlns:r="http://schemas.openxmlformats.org/officeDocument/2006/relationships" xmlns:m="http://schemas.openxmlformats.org/officeDocument/2006/math" xmlns:v="urn:schemas-microsoft-com:vml" xmlns:wp14="http://schemas.microsoft.com/office/word/2010/wordprocessingDrawing" xmlns:wp="http://schemas.openxmlformats.org/drawingml/2006/wordprocessingDrawing" xmlns:w10="urn:schemas-microsoft-com:office:word" xmlns:w="http://schemas.openxmlformats.org/wordprocessingml/2006/main" xmlns:w14="http://schemas.microsoft.com/office/word/2010/wordml" xmlns:wpg="http://schemas.microsoft.com/office/word/2010/wordprocessingGroup" xmlns:wpi="http://schemas.microsoft.com/office/word/2010/wordprocessingInk" xmlns:wne="http://schemas.microsoft.com/office/word/2006/wordml" xmlns:wps="http://schemas.microsoft.com/office/word/2010/wordprocessingShape" mc:Ignorable="w14 wp14">
   <w:footnote w:type="separator" w:id="-1">
@@ -3930,36 +6275,6 @@
     </w:p>
   </w:footnote>
 </w:footnotes>
-</file>
-
-<file path=word/header1.xml><?xml version="1.0" encoding="utf-8"?>
-<w:hdr xmlns:wpc="http://schemas.microsoft.com/office/word/2010/wordprocessingCanvas" xmlns:mc="http://schemas.openxmlformats.org/markup-compatibility/2006" xmlns:o="urn:schemas-microsoft-com:office:office" xmlns:r="http://schemas.openxmlformats.org/officeDocument/2006/relationships" xmlns:m="http://schemas.openxmlformats.org/officeDocument/2006/math" xmlns:v="urn:schemas-microsoft-com:vml" xmlns:wp14="http://schemas.microsoft.com/office/word/2010/wordprocessingDrawing" xmlns:wp="http://schemas.openxmlformats.org/drawingml/2006/wordprocessingDrawing" xmlns:w10="urn:schemas-microsoft-com:office:word" xmlns:w="http://schemas.openxmlformats.org/wordprocessingml/2006/main" xmlns:w14="http://schemas.microsoft.com/office/word/2010/wordml" xmlns:wpg="http://schemas.microsoft.com/office/word/2010/wordprocessingGroup" xmlns:wpi="http://schemas.microsoft.com/office/word/2010/wordprocessingInk" xmlns:wne="http://schemas.microsoft.com/office/word/2006/wordml" xmlns:wps="http://schemas.microsoft.com/office/word/2010/wordprocessingShape" mc:Ignorable="w14 wp14">
-  <w:p>
-    <w:pPr>
-      <w:pStyle w:val="Header"/>
-    </w:pPr>
-  </w:p>
-</w:hdr>
-</file>
-
-<file path=word/header2.xml><?xml version="1.0" encoding="utf-8"?>
-<w:hdr xmlns:wpc="http://schemas.microsoft.com/office/word/2010/wordprocessingCanvas" xmlns:mc="http://schemas.openxmlformats.org/markup-compatibility/2006" xmlns:o="urn:schemas-microsoft-com:office:office" xmlns:r="http://schemas.openxmlformats.org/officeDocument/2006/relationships" xmlns:m="http://schemas.openxmlformats.org/officeDocument/2006/math" xmlns:v="urn:schemas-microsoft-com:vml" xmlns:wp14="http://schemas.microsoft.com/office/word/2010/wordprocessingDrawing" xmlns:wp="http://schemas.openxmlformats.org/drawingml/2006/wordprocessingDrawing" xmlns:w10="urn:schemas-microsoft-com:office:word" xmlns:w="http://schemas.openxmlformats.org/wordprocessingml/2006/main" xmlns:w14="http://schemas.microsoft.com/office/word/2010/wordml" xmlns:wpg="http://schemas.microsoft.com/office/word/2010/wordprocessingGroup" xmlns:wpi="http://schemas.microsoft.com/office/word/2010/wordprocessingInk" xmlns:wne="http://schemas.microsoft.com/office/word/2006/wordml" xmlns:wps="http://schemas.microsoft.com/office/word/2010/wordprocessingShape" mc:Ignorable="w14 wp14">
-  <w:p>
-    <w:pPr>
-      <w:pStyle w:val="Header"/>
-    </w:pPr>
-  </w:p>
-</w:hdr>
-</file>
-
-<file path=word/header3.xml><?xml version="1.0" encoding="utf-8"?>
-<w:hdr xmlns:wpc="http://schemas.microsoft.com/office/word/2010/wordprocessingCanvas" xmlns:mc="http://schemas.openxmlformats.org/markup-compatibility/2006" xmlns:o="urn:schemas-microsoft-com:office:office" xmlns:r="http://schemas.openxmlformats.org/officeDocument/2006/relationships" xmlns:m="http://schemas.openxmlformats.org/officeDocument/2006/math" xmlns:v="urn:schemas-microsoft-com:vml" xmlns:wp14="http://schemas.microsoft.com/office/word/2010/wordprocessingDrawing" xmlns:wp="http://schemas.openxmlformats.org/drawingml/2006/wordprocessingDrawing" xmlns:w10="urn:schemas-microsoft-com:office:word" xmlns:w="http://schemas.openxmlformats.org/wordprocessingml/2006/main" xmlns:w14="http://schemas.microsoft.com/office/word/2010/wordml" xmlns:wpg="http://schemas.microsoft.com/office/word/2010/wordprocessingGroup" xmlns:wpi="http://schemas.microsoft.com/office/word/2010/wordprocessingInk" xmlns:wne="http://schemas.microsoft.com/office/word/2006/wordml" xmlns:wps="http://schemas.microsoft.com/office/word/2010/wordprocessingShape" mc:Ignorable="w14 wp14">
-  <w:p>
-    <w:pPr>
-      <w:pStyle w:val="Header"/>
-    </w:pPr>
-  </w:p>
-</w:hdr>
 </file>
 
 <file path=word/numbering.xml><?xml version="1.0" encoding="utf-8"?>
@@ -4164,6 +6479,92 @@
     </w:lvl>
   </w:abstractNum>
   <w:abstractNum w:abstractNumId="2">
+    <w:nsid w:val="0DBE67AA"/>
+    <w:multiLevelType w:val="hybridMultilevel"/>
+    <w:tmpl w:val="4A9E1802"/>
+    <w:lvl w:ilvl="0" w:tplc="1009000F">
+      <w:start w:val="1"/>
+      <w:numFmt w:val="decimal"/>
+      <w:lvlText w:val="%1."/>
+      <w:lvlJc w:val="left"/>
+      <w:pPr>
+        <w:ind w:left="720" w:hanging="360"/>
+      </w:pPr>
+    </w:lvl>
+    <w:lvl w:ilvl="1" w:tplc="10090019">
+      <w:start w:val="1"/>
+      <w:numFmt w:val="lowerLetter"/>
+      <w:lvlText w:val="%2."/>
+      <w:lvlJc w:val="left"/>
+      <w:pPr>
+        <w:ind w:left="1440" w:hanging="360"/>
+      </w:pPr>
+    </w:lvl>
+    <w:lvl w:ilvl="2" w:tplc="1009001B">
+      <w:start w:val="1"/>
+      <w:numFmt w:val="lowerRoman"/>
+      <w:lvlText w:val="%3."/>
+      <w:lvlJc w:val="right"/>
+      <w:pPr>
+        <w:ind w:left="2160" w:hanging="180"/>
+      </w:pPr>
+    </w:lvl>
+    <w:lvl w:ilvl="3" w:tplc="1009000F" w:tentative="1">
+      <w:start w:val="1"/>
+      <w:numFmt w:val="decimal"/>
+      <w:lvlText w:val="%4."/>
+      <w:lvlJc w:val="left"/>
+      <w:pPr>
+        <w:ind w:left="2880" w:hanging="360"/>
+      </w:pPr>
+    </w:lvl>
+    <w:lvl w:ilvl="4" w:tplc="10090019" w:tentative="1">
+      <w:start w:val="1"/>
+      <w:numFmt w:val="lowerLetter"/>
+      <w:lvlText w:val="%5."/>
+      <w:lvlJc w:val="left"/>
+      <w:pPr>
+        <w:ind w:left="3600" w:hanging="360"/>
+      </w:pPr>
+    </w:lvl>
+    <w:lvl w:ilvl="5" w:tplc="1009001B" w:tentative="1">
+      <w:start w:val="1"/>
+      <w:numFmt w:val="lowerRoman"/>
+      <w:lvlText w:val="%6."/>
+      <w:lvlJc w:val="right"/>
+      <w:pPr>
+        <w:ind w:left="4320" w:hanging="180"/>
+      </w:pPr>
+    </w:lvl>
+    <w:lvl w:ilvl="6" w:tplc="1009000F" w:tentative="1">
+      <w:start w:val="1"/>
+      <w:numFmt w:val="decimal"/>
+      <w:lvlText w:val="%7."/>
+      <w:lvlJc w:val="left"/>
+      <w:pPr>
+        <w:ind w:left="5040" w:hanging="360"/>
+      </w:pPr>
+    </w:lvl>
+    <w:lvl w:ilvl="7" w:tplc="10090019" w:tentative="1">
+      <w:start w:val="1"/>
+      <w:numFmt w:val="lowerLetter"/>
+      <w:lvlText w:val="%8."/>
+      <w:lvlJc w:val="left"/>
+      <w:pPr>
+        <w:ind w:left="5760" w:hanging="360"/>
+      </w:pPr>
+    </w:lvl>
+    <w:lvl w:ilvl="8" w:tplc="1009001B" w:tentative="1">
+      <w:start w:val="1"/>
+      <w:numFmt w:val="lowerRoman"/>
+      <w:lvlText w:val="%9."/>
+      <w:lvlJc w:val="right"/>
+      <w:pPr>
+        <w:ind w:left="6480" w:hanging="180"/>
+      </w:pPr>
+    </w:lvl>
+  </w:abstractNum>
+  <w:abstractNum w:abstractNumId="3">
     <w:nsid w:val="12A1670E"/>
     <w:multiLevelType w:val="hybridMultilevel"/>
     <w:tmpl w:val="832EF6B0"/>
@@ -4276,7 +6677,7 @@
       </w:rPr>
     </w:lvl>
   </w:abstractNum>
-  <w:abstractNum w:abstractNumId="3">
+  <w:abstractNum w:abstractNumId="4">
     <w:nsid w:val="2A1D43B4"/>
     <w:multiLevelType w:val="hybridMultilevel"/>
     <w:tmpl w:val="323C7F54"/>
@@ -4389,7 +6790,120 @@
       </w:rPr>
     </w:lvl>
   </w:abstractNum>
-  <w:abstractNum w:abstractNumId="4">
+  <w:abstractNum w:abstractNumId="5">
+    <w:nsid w:val="33F04279"/>
+    <w:multiLevelType w:val="hybridMultilevel"/>
+    <w:tmpl w:val="201AC856"/>
+    <w:lvl w:ilvl="0" w:tplc="10090001">
+      <w:start w:val="1"/>
+      <w:numFmt w:val="bullet"/>
+      <w:lvlText w:val=""/>
+      <w:lvlJc w:val="left"/>
+      <w:pPr>
+        <w:ind w:left="720" w:hanging="360"/>
+      </w:pPr>
+      <w:rPr>
+        <w:rFonts w:ascii="Symbol" w:hAnsi="Symbol" w:hint="default"/>
+      </w:rPr>
+    </w:lvl>
+    <w:lvl w:ilvl="1" w:tplc="10090003">
+      <w:start w:val="1"/>
+      <w:numFmt w:val="bullet"/>
+      <w:lvlText w:val="o"/>
+      <w:lvlJc w:val="left"/>
+      <w:pPr>
+        <w:ind w:left="1440" w:hanging="360"/>
+      </w:pPr>
+      <w:rPr>
+        <w:rFonts w:ascii="Courier New" w:hAnsi="Courier New" w:cs="Courier New" w:hint="default"/>
+      </w:rPr>
+    </w:lvl>
+    <w:lvl w:ilvl="2" w:tplc="10090005" w:tentative="1">
+      <w:start w:val="1"/>
+      <w:numFmt w:val="bullet"/>
+      <w:lvlText w:val=""/>
+      <w:lvlJc w:val="left"/>
+      <w:pPr>
+        <w:ind w:left="2160" w:hanging="360"/>
+      </w:pPr>
+      <w:rPr>
+        <w:rFonts w:ascii="Wingdings" w:hAnsi="Wingdings" w:hint="default"/>
+      </w:rPr>
+    </w:lvl>
+    <w:lvl w:ilvl="3" w:tplc="10090001" w:tentative="1">
+      <w:start w:val="1"/>
+      <w:numFmt w:val="bullet"/>
+      <w:lvlText w:val=""/>
+      <w:lvlJc w:val="left"/>
+      <w:pPr>
+        <w:ind w:left="2880" w:hanging="360"/>
+      </w:pPr>
+      <w:rPr>
+        <w:rFonts w:ascii="Symbol" w:hAnsi="Symbol" w:hint="default"/>
+      </w:rPr>
+    </w:lvl>
+    <w:lvl w:ilvl="4" w:tplc="10090003" w:tentative="1">
+      <w:start w:val="1"/>
+      <w:numFmt w:val="bullet"/>
+      <w:lvlText w:val="o"/>
+      <w:lvlJc w:val="left"/>
+      <w:pPr>
+        <w:ind w:left="3600" w:hanging="360"/>
+      </w:pPr>
+      <w:rPr>
+        <w:rFonts w:ascii="Courier New" w:hAnsi="Courier New" w:cs="Courier New" w:hint="default"/>
+      </w:rPr>
+    </w:lvl>
+    <w:lvl w:ilvl="5" w:tplc="10090005" w:tentative="1">
+      <w:start w:val="1"/>
+      <w:numFmt w:val="bullet"/>
+      <w:lvlText w:val=""/>
+      <w:lvlJc w:val="left"/>
+      <w:pPr>
+        <w:ind w:left="4320" w:hanging="360"/>
+      </w:pPr>
+      <w:rPr>
+        <w:rFonts w:ascii="Wingdings" w:hAnsi="Wingdings" w:hint="default"/>
+      </w:rPr>
+    </w:lvl>
+    <w:lvl w:ilvl="6" w:tplc="10090001" w:tentative="1">
+      <w:start w:val="1"/>
+      <w:numFmt w:val="bullet"/>
+      <w:lvlText w:val=""/>
+      <w:lvlJc w:val="left"/>
+      <w:pPr>
+        <w:ind w:left="5040" w:hanging="360"/>
+      </w:pPr>
+      <w:rPr>
+        <w:rFonts w:ascii="Symbol" w:hAnsi="Symbol" w:hint="default"/>
+      </w:rPr>
+    </w:lvl>
+    <w:lvl w:ilvl="7" w:tplc="10090003" w:tentative="1">
+      <w:start w:val="1"/>
+      <w:numFmt w:val="bullet"/>
+      <w:lvlText w:val="o"/>
+      <w:lvlJc w:val="left"/>
+      <w:pPr>
+        <w:ind w:left="5760" w:hanging="360"/>
+      </w:pPr>
+      <w:rPr>
+        <w:rFonts w:ascii="Courier New" w:hAnsi="Courier New" w:cs="Courier New" w:hint="default"/>
+      </w:rPr>
+    </w:lvl>
+    <w:lvl w:ilvl="8" w:tplc="10090005" w:tentative="1">
+      <w:start w:val="1"/>
+      <w:numFmt w:val="bullet"/>
+      <w:lvlText w:val=""/>
+      <w:lvlJc w:val="left"/>
+      <w:pPr>
+        <w:ind w:left="6480" w:hanging="360"/>
+      </w:pPr>
+      <w:rPr>
+        <w:rFonts w:ascii="Wingdings" w:hAnsi="Wingdings" w:hint="default"/>
+      </w:rPr>
+    </w:lvl>
+  </w:abstractNum>
+  <w:abstractNum w:abstractNumId="6">
     <w:nsid w:val="39634553"/>
     <w:multiLevelType w:val="hybridMultilevel"/>
     <w:tmpl w:val="21A87BD0"/>
@@ -4502,7 +7016,7 @@
       </w:rPr>
     </w:lvl>
   </w:abstractNum>
-  <w:abstractNum w:abstractNumId="5">
+  <w:abstractNum w:abstractNumId="7">
     <w:nsid w:val="399B1EC6"/>
     <w:multiLevelType w:val="hybridMultilevel"/>
     <w:tmpl w:val="717E7DA0"/>
@@ -4615,7 +7129,7 @@
       </w:rPr>
     </w:lvl>
   </w:abstractNum>
-  <w:abstractNum w:abstractNumId="6">
+  <w:abstractNum w:abstractNumId="8">
     <w:nsid w:val="3C500755"/>
     <w:multiLevelType w:val="hybridMultilevel"/>
     <w:tmpl w:val="07A8F616"/>
@@ -4728,7 +7242,7 @@
       </w:rPr>
     </w:lvl>
   </w:abstractNum>
-  <w:abstractNum w:abstractNumId="7">
+  <w:abstractNum w:abstractNumId="9">
     <w:nsid w:val="3DB036EE"/>
     <w:multiLevelType w:val="hybridMultilevel"/>
     <w:tmpl w:val="28965A7C"/>
@@ -4841,7 +7355,120 @@
       </w:rPr>
     </w:lvl>
   </w:abstractNum>
-  <w:abstractNum w:abstractNumId="8">
+  <w:abstractNum w:abstractNumId="10">
+    <w:nsid w:val="3E5D40E0"/>
+    <w:multiLevelType w:val="hybridMultilevel"/>
+    <w:tmpl w:val="16087312"/>
+    <w:lvl w:ilvl="0" w:tplc="10090001">
+      <w:start w:val="1"/>
+      <w:numFmt w:val="bullet"/>
+      <w:lvlText w:val=""/>
+      <w:lvlJc w:val="left"/>
+      <w:pPr>
+        <w:ind w:left="720" w:hanging="360"/>
+      </w:pPr>
+      <w:rPr>
+        <w:rFonts w:ascii="Symbol" w:hAnsi="Symbol" w:hint="default"/>
+      </w:rPr>
+    </w:lvl>
+    <w:lvl w:ilvl="1" w:tplc="10090003" w:tentative="1">
+      <w:start w:val="1"/>
+      <w:numFmt w:val="bullet"/>
+      <w:lvlText w:val="o"/>
+      <w:lvlJc w:val="left"/>
+      <w:pPr>
+        <w:ind w:left="1440" w:hanging="360"/>
+      </w:pPr>
+      <w:rPr>
+        <w:rFonts w:ascii="Courier New" w:hAnsi="Courier New" w:cs="Courier New" w:hint="default"/>
+      </w:rPr>
+    </w:lvl>
+    <w:lvl w:ilvl="2" w:tplc="10090005" w:tentative="1">
+      <w:start w:val="1"/>
+      <w:numFmt w:val="bullet"/>
+      <w:lvlText w:val=""/>
+      <w:lvlJc w:val="left"/>
+      <w:pPr>
+        <w:ind w:left="2160" w:hanging="360"/>
+      </w:pPr>
+      <w:rPr>
+        <w:rFonts w:ascii="Wingdings" w:hAnsi="Wingdings" w:hint="default"/>
+      </w:rPr>
+    </w:lvl>
+    <w:lvl w:ilvl="3" w:tplc="10090001" w:tentative="1">
+      <w:start w:val="1"/>
+      <w:numFmt w:val="bullet"/>
+      <w:lvlText w:val=""/>
+      <w:lvlJc w:val="left"/>
+      <w:pPr>
+        <w:ind w:left="2880" w:hanging="360"/>
+      </w:pPr>
+      <w:rPr>
+        <w:rFonts w:ascii="Symbol" w:hAnsi="Symbol" w:hint="default"/>
+      </w:rPr>
+    </w:lvl>
+    <w:lvl w:ilvl="4" w:tplc="10090003" w:tentative="1">
+      <w:start w:val="1"/>
+      <w:numFmt w:val="bullet"/>
+      <w:lvlText w:val="o"/>
+      <w:lvlJc w:val="left"/>
+      <w:pPr>
+        <w:ind w:left="3600" w:hanging="360"/>
+      </w:pPr>
+      <w:rPr>
+        <w:rFonts w:ascii="Courier New" w:hAnsi="Courier New" w:cs="Courier New" w:hint="default"/>
+      </w:rPr>
+    </w:lvl>
+    <w:lvl w:ilvl="5" w:tplc="10090005" w:tentative="1">
+      <w:start w:val="1"/>
+      <w:numFmt w:val="bullet"/>
+      <w:lvlText w:val=""/>
+      <w:lvlJc w:val="left"/>
+      <w:pPr>
+        <w:ind w:left="4320" w:hanging="360"/>
+      </w:pPr>
+      <w:rPr>
+        <w:rFonts w:ascii="Wingdings" w:hAnsi="Wingdings" w:hint="default"/>
+      </w:rPr>
+    </w:lvl>
+    <w:lvl w:ilvl="6" w:tplc="10090001" w:tentative="1">
+      <w:start w:val="1"/>
+      <w:numFmt w:val="bullet"/>
+      <w:lvlText w:val=""/>
+      <w:lvlJc w:val="left"/>
+      <w:pPr>
+        <w:ind w:left="5040" w:hanging="360"/>
+      </w:pPr>
+      <w:rPr>
+        <w:rFonts w:ascii="Symbol" w:hAnsi="Symbol" w:hint="default"/>
+      </w:rPr>
+    </w:lvl>
+    <w:lvl w:ilvl="7" w:tplc="10090003" w:tentative="1">
+      <w:start w:val="1"/>
+      <w:numFmt w:val="bullet"/>
+      <w:lvlText w:val="o"/>
+      <w:lvlJc w:val="left"/>
+      <w:pPr>
+        <w:ind w:left="5760" w:hanging="360"/>
+      </w:pPr>
+      <w:rPr>
+        <w:rFonts w:ascii="Courier New" w:hAnsi="Courier New" w:cs="Courier New" w:hint="default"/>
+      </w:rPr>
+    </w:lvl>
+    <w:lvl w:ilvl="8" w:tplc="10090005" w:tentative="1">
+      <w:start w:val="1"/>
+      <w:numFmt w:val="bullet"/>
+      <w:lvlText w:val=""/>
+      <w:lvlJc w:val="left"/>
+      <w:pPr>
+        <w:ind w:left="6480" w:hanging="360"/>
+      </w:pPr>
+      <w:rPr>
+        <w:rFonts w:ascii="Wingdings" w:hAnsi="Wingdings" w:hint="default"/>
+      </w:rPr>
+    </w:lvl>
+  </w:abstractNum>
+  <w:abstractNum w:abstractNumId="11">
     <w:nsid w:val="3EF62371"/>
     <w:multiLevelType w:val="hybridMultilevel"/>
     <w:tmpl w:val="AA8A03F8"/>
@@ -4954,7 +7581,7 @@
       </w:rPr>
     </w:lvl>
   </w:abstractNum>
-  <w:abstractNum w:abstractNumId="9">
+  <w:abstractNum w:abstractNumId="12">
     <w:nsid w:val="437C2F8C"/>
     <w:multiLevelType w:val="hybridMultilevel"/>
     <w:tmpl w:val="B888B7B2"/>
@@ -5067,7 +7694,7 @@
       </w:rPr>
     </w:lvl>
   </w:abstractNum>
-  <w:abstractNum w:abstractNumId="10">
+  <w:abstractNum w:abstractNumId="13">
     <w:nsid w:val="4547698E"/>
     <w:multiLevelType w:val="hybridMultilevel"/>
     <w:tmpl w:val="79B8EB5C"/>
@@ -5153,7 +7780,7 @@
       </w:pPr>
     </w:lvl>
   </w:abstractNum>
-  <w:abstractNum w:abstractNumId="11">
+  <w:abstractNum w:abstractNumId="14">
     <w:nsid w:val="4C3002A8"/>
     <w:multiLevelType w:val="hybridMultilevel"/>
     <w:tmpl w:val="24B23EC0"/>
@@ -5266,7 +7893,120 @@
       </w:rPr>
     </w:lvl>
   </w:abstractNum>
-  <w:abstractNum w:abstractNumId="12">
+  <w:abstractNum w:abstractNumId="15">
+    <w:nsid w:val="548664E7"/>
+    <w:multiLevelType w:val="hybridMultilevel"/>
+    <w:tmpl w:val="7EFAAD4A"/>
+    <w:lvl w:ilvl="0" w:tplc="10090001">
+      <w:start w:val="1"/>
+      <w:numFmt w:val="bullet"/>
+      <w:lvlText w:val=""/>
+      <w:lvlJc w:val="left"/>
+      <w:pPr>
+        <w:ind w:left="720" w:hanging="360"/>
+      </w:pPr>
+      <w:rPr>
+        <w:rFonts w:ascii="Symbol" w:hAnsi="Symbol" w:hint="default"/>
+      </w:rPr>
+    </w:lvl>
+    <w:lvl w:ilvl="1" w:tplc="10090003" w:tentative="1">
+      <w:start w:val="1"/>
+      <w:numFmt w:val="bullet"/>
+      <w:lvlText w:val="o"/>
+      <w:lvlJc w:val="left"/>
+      <w:pPr>
+        <w:ind w:left="1440" w:hanging="360"/>
+      </w:pPr>
+      <w:rPr>
+        <w:rFonts w:ascii="Courier New" w:hAnsi="Courier New" w:cs="Courier New" w:hint="default"/>
+      </w:rPr>
+    </w:lvl>
+    <w:lvl w:ilvl="2" w:tplc="10090005" w:tentative="1">
+      <w:start w:val="1"/>
+      <w:numFmt w:val="bullet"/>
+      <w:lvlText w:val=""/>
+      <w:lvlJc w:val="left"/>
+      <w:pPr>
+        <w:ind w:left="2160" w:hanging="360"/>
+      </w:pPr>
+      <w:rPr>
+        <w:rFonts w:ascii="Wingdings" w:hAnsi="Wingdings" w:hint="default"/>
+      </w:rPr>
+    </w:lvl>
+    <w:lvl w:ilvl="3" w:tplc="10090001" w:tentative="1">
+      <w:start w:val="1"/>
+      <w:numFmt w:val="bullet"/>
+      <w:lvlText w:val=""/>
+      <w:lvlJc w:val="left"/>
+      <w:pPr>
+        <w:ind w:left="2880" w:hanging="360"/>
+      </w:pPr>
+      <w:rPr>
+        <w:rFonts w:ascii="Symbol" w:hAnsi="Symbol" w:hint="default"/>
+      </w:rPr>
+    </w:lvl>
+    <w:lvl w:ilvl="4" w:tplc="10090003" w:tentative="1">
+      <w:start w:val="1"/>
+      <w:numFmt w:val="bullet"/>
+      <w:lvlText w:val="o"/>
+      <w:lvlJc w:val="left"/>
+      <w:pPr>
+        <w:ind w:left="3600" w:hanging="360"/>
+      </w:pPr>
+      <w:rPr>
+        <w:rFonts w:ascii="Courier New" w:hAnsi="Courier New" w:cs="Courier New" w:hint="default"/>
+      </w:rPr>
+    </w:lvl>
+    <w:lvl w:ilvl="5" w:tplc="10090005" w:tentative="1">
+      <w:start w:val="1"/>
+      <w:numFmt w:val="bullet"/>
+      <w:lvlText w:val=""/>
+      <w:lvlJc w:val="left"/>
+      <w:pPr>
+        <w:ind w:left="4320" w:hanging="360"/>
+      </w:pPr>
+      <w:rPr>
+        <w:rFonts w:ascii="Wingdings" w:hAnsi="Wingdings" w:hint="default"/>
+      </w:rPr>
+    </w:lvl>
+    <w:lvl w:ilvl="6" w:tplc="10090001" w:tentative="1">
+      <w:start w:val="1"/>
+      <w:numFmt w:val="bullet"/>
+      <w:lvlText w:val=""/>
+      <w:lvlJc w:val="left"/>
+      <w:pPr>
+        <w:ind w:left="5040" w:hanging="360"/>
+      </w:pPr>
+      <w:rPr>
+        <w:rFonts w:ascii="Symbol" w:hAnsi="Symbol" w:hint="default"/>
+      </w:rPr>
+    </w:lvl>
+    <w:lvl w:ilvl="7" w:tplc="10090003" w:tentative="1">
+      <w:start w:val="1"/>
+      <w:numFmt w:val="bullet"/>
+      <w:lvlText w:val="o"/>
+      <w:lvlJc w:val="left"/>
+      <w:pPr>
+        <w:ind w:left="5760" w:hanging="360"/>
+      </w:pPr>
+      <w:rPr>
+        <w:rFonts w:ascii="Courier New" w:hAnsi="Courier New" w:cs="Courier New" w:hint="default"/>
+      </w:rPr>
+    </w:lvl>
+    <w:lvl w:ilvl="8" w:tplc="10090005" w:tentative="1">
+      <w:start w:val="1"/>
+      <w:numFmt w:val="bullet"/>
+      <w:lvlText w:val=""/>
+      <w:lvlJc w:val="left"/>
+      <w:pPr>
+        <w:ind w:left="6480" w:hanging="360"/>
+      </w:pPr>
+      <w:rPr>
+        <w:rFonts w:ascii="Wingdings" w:hAnsi="Wingdings" w:hint="default"/>
+      </w:rPr>
+    </w:lvl>
+  </w:abstractNum>
+  <w:abstractNum w:abstractNumId="16">
     <w:nsid w:val="60392E6B"/>
     <w:multiLevelType w:val="hybridMultilevel"/>
     <w:tmpl w:val="DB20F7D2"/>
@@ -5379,7 +8119,7 @@
       </w:rPr>
     </w:lvl>
   </w:abstractNum>
-  <w:abstractNum w:abstractNumId="13">
+  <w:abstractNum w:abstractNumId="17">
     <w:nsid w:val="611E04ED"/>
     <w:multiLevelType w:val="hybridMultilevel"/>
     <w:tmpl w:val="4F32BBDE"/>
@@ -5492,7 +8232,233 @@
       </w:rPr>
     </w:lvl>
   </w:abstractNum>
-  <w:abstractNum w:abstractNumId="14">
+  <w:abstractNum w:abstractNumId="18">
+    <w:nsid w:val="64C63ABD"/>
+    <w:multiLevelType w:val="hybridMultilevel"/>
+    <w:tmpl w:val="3BD83FEC"/>
+    <w:lvl w:ilvl="0" w:tplc="10090001">
+      <w:start w:val="1"/>
+      <w:numFmt w:val="bullet"/>
+      <w:lvlText w:val=""/>
+      <w:lvlJc w:val="left"/>
+      <w:pPr>
+        <w:ind w:left="720" w:hanging="360"/>
+      </w:pPr>
+      <w:rPr>
+        <w:rFonts w:ascii="Symbol" w:hAnsi="Symbol" w:hint="default"/>
+      </w:rPr>
+    </w:lvl>
+    <w:lvl w:ilvl="1" w:tplc="10090003" w:tentative="1">
+      <w:start w:val="1"/>
+      <w:numFmt w:val="bullet"/>
+      <w:lvlText w:val="o"/>
+      <w:lvlJc w:val="left"/>
+      <w:pPr>
+        <w:ind w:left="1440" w:hanging="360"/>
+      </w:pPr>
+      <w:rPr>
+        <w:rFonts w:ascii="Courier New" w:hAnsi="Courier New" w:cs="Courier New" w:hint="default"/>
+      </w:rPr>
+    </w:lvl>
+    <w:lvl w:ilvl="2" w:tplc="10090005" w:tentative="1">
+      <w:start w:val="1"/>
+      <w:numFmt w:val="bullet"/>
+      <w:lvlText w:val=""/>
+      <w:lvlJc w:val="left"/>
+      <w:pPr>
+        <w:ind w:left="2160" w:hanging="360"/>
+      </w:pPr>
+      <w:rPr>
+        <w:rFonts w:ascii="Wingdings" w:hAnsi="Wingdings" w:hint="default"/>
+      </w:rPr>
+    </w:lvl>
+    <w:lvl w:ilvl="3" w:tplc="10090001" w:tentative="1">
+      <w:start w:val="1"/>
+      <w:numFmt w:val="bullet"/>
+      <w:lvlText w:val=""/>
+      <w:lvlJc w:val="left"/>
+      <w:pPr>
+        <w:ind w:left="2880" w:hanging="360"/>
+      </w:pPr>
+      <w:rPr>
+        <w:rFonts w:ascii="Symbol" w:hAnsi="Symbol" w:hint="default"/>
+      </w:rPr>
+    </w:lvl>
+    <w:lvl w:ilvl="4" w:tplc="10090003" w:tentative="1">
+      <w:start w:val="1"/>
+      <w:numFmt w:val="bullet"/>
+      <w:lvlText w:val="o"/>
+      <w:lvlJc w:val="left"/>
+      <w:pPr>
+        <w:ind w:left="3600" w:hanging="360"/>
+      </w:pPr>
+      <w:rPr>
+        <w:rFonts w:ascii="Courier New" w:hAnsi="Courier New" w:cs="Courier New" w:hint="default"/>
+      </w:rPr>
+    </w:lvl>
+    <w:lvl w:ilvl="5" w:tplc="10090005" w:tentative="1">
+      <w:start w:val="1"/>
+      <w:numFmt w:val="bullet"/>
+      <w:lvlText w:val=""/>
+      <w:lvlJc w:val="left"/>
+      <w:pPr>
+        <w:ind w:left="4320" w:hanging="360"/>
+      </w:pPr>
+      <w:rPr>
+        <w:rFonts w:ascii="Wingdings" w:hAnsi="Wingdings" w:hint="default"/>
+      </w:rPr>
+    </w:lvl>
+    <w:lvl w:ilvl="6" w:tplc="10090001" w:tentative="1">
+      <w:start w:val="1"/>
+      <w:numFmt w:val="bullet"/>
+      <w:lvlText w:val=""/>
+      <w:lvlJc w:val="left"/>
+      <w:pPr>
+        <w:ind w:left="5040" w:hanging="360"/>
+      </w:pPr>
+      <w:rPr>
+        <w:rFonts w:ascii="Symbol" w:hAnsi="Symbol" w:hint="default"/>
+      </w:rPr>
+    </w:lvl>
+    <w:lvl w:ilvl="7" w:tplc="10090003" w:tentative="1">
+      <w:start w:val="1"/>
+      <w:numFmt w:val="bullet"/>
+      <w:lvlText w:val="o"/>
+      <w:lvlJc w:val="left"/>
+      <w:pPr>
+        <w:ind w:left="5760" w:hanging="360"/>
+      </w:pPr>
+      <w:rPr>
+        <w:rFonts w:ascii="Courier New" w:hAnsi="Courier New" w:cs="Courier New" w:hint="default"/>
+      </w:rPr>
+    </w:lvl>
+    <w:lvl w:ilvl="8" w:tplc="10090005" w:tentative="1">
+      <w:start w:val="1"/>
+      <w:numFmt w:val="bullet"/>
+      <w:lvlText w:val=""/>
+      <w:lvlJc w:val="left"/>
+      <w:pPr>
+        <w:ind w:left="6480" w:hanging="360"/>
+      </w:pPr>
+      <w:rPr>
+        <w:rFonts w:ascii="Wingdings" w:hAnsi="Wingdings" w:hint="default"/>
+      </w:rPr>
+    </w:lvl>
+  </w:abstractNum>
+  <w:abstractNum w:abstractNumId="19">
+    <w:nsid w:val="65460996"/>
+    <w:multiLevelType w:val="hybridMultilevel"/>
+    <w:tmpl w:val="F0C0A58E"/>
+    <w:lvl w:ilvl="0" w:tplc="10090001">
+      <w:start w:val="1"/>
+      <w:numFmt w:val="bullet"/>
+      <w:lvlText w:val=""/>
+      <w:lvlJc w:val="left"/>
+      <w:pPr>
+        <w:ind w:left="720" w:hanging="360"/>
+      </w:pPr>
+      <w:rPr>
+        <w:rFonts w:ascii="Symbol" w:hAnsi="Symbol" w:hint="default"/>
+      </w:rPr>
+    </w:lvl>
+    <w:lvl w:ilvl="1" w:tplc="10090003" w:tentative="1">
+      <w:start w:val="1"/>
+      <w:numFmt w:val="bullet"/>
+      <w:lvlText w:val="o"/>
+      <w:lvlJc w:val="left"/>
+      <w:pPr>
+        <w:ind w:left="1440" w:hanging="360"/>
+      </w:pPr>
+      <w:rPr>
+        <w:rFonts w:ascii="Courier New" w:hAnsi="Courier New" w:cs="Courier New" w:hint="default"/>
+      </w:rPr>
+    </w:lvl>
+    <w:lvl w:ilvl="2" w:tplc="10090005" w:tentative="1">
+      <w:start w:val="1"/>
+      <w:numFmt w:val="bullet"/>
+      <w:lvlText w:val=""/>
+      <w:lvlJc w:val="left"/>
+      <w:pPr>
+        <w:ind w:left="2160" w:hanging="360"/>
+      </w:pPr>
+      <w:rPr>
+        <w:rFonts w:ascii="Wingdings" w:hAnsi="Wingdings" w:hint="default"/>
+      </w:rPr>
+    </w:lvl>
+    <w:lvl w:ilvl="3" w:tplc="10090001" w:tentative="1">
+      <w:start w:val="1"/>
+      <w:numFmt w:val="bullet"/>
+      <w:lvlText w:val=""/>
+      <w:lvlJc w:val="left"/>
+      <w:pPr>
+        <w:ind w:left="2880" w:hanging="360"/>
+      </w:pPr>
+      <w:rPr>
+        <w:rFonts w:ascii="Symbol" w:hAnsi="Symbol" w:hint="default"/>
+      </w:rPr>
+    </w:lvl>
+    <w:lvl w:ilvl="4" w:tplc="10090003" w:tentative="1">
+      <w:start w:val="1"/>
+      <w:numFmt w:val="bullet"/>
+      <w:lvlText w:val="o"/>
+      <w:lvlJc w:val="left"/>
+      <w:pPr>
+        <w:ind w:left="3600" w:hanging="360"/>
+      </w:pPr>
+      <w:rPr>
+        <w:rFonts w:ascii="Courier New" w:hAnsi="Courier New" w:cs="Courier New" w:hint="default"/>
+      </w:rPr>
+    </w:lvl>
+    <w:lvl w:ilvl="5" w:tplc="10090005" w:tentative="1">
+      <w:start w:val="1"/>
+      <w:numFmt w:val="bullet"/>
+      <w:lvlText w:val=""/>
+      <w:lvlJc w:val="left"/>
+      <w:pPr>
+        <w:ind w:left="4320" w:hanging="360"/>
+      </w:pPr>
+      <w:rPr>
+        <w:rFonts w:ascii="Wingdings" w:hAnsi="Wingdings" w:hint="default"/>
+      </w:rPr>
+    </w:lvl>
+    <w:lvl w:ilvl="6" w:tplc="10090001" w:tentative="1">
+      <w:start w:val="1"/>
+      <w:numFmt w:val="bullet"/>
+      <w:lvlText w:val=""/>
+      <w:lvlJc w:val="left"/>
+      <w:pPr>
+        <w:ind w:left="5040" w:hanging="360"/>
+      </w:pPr>
+      <w:rPr>
+        <w:rFonts w:ascii="Symbol" w:hAnsi="Symbol" w:hint="default"/>
+      </w:rPr>
+    </w:lvl>
+    <w:lvl w:ilvl="7" w:tplc="10090003" w:tentative="1">
+      <w:start w:val="1"/>
+      <w:numFmt w:val="bullet"/>
+      <w:lvlText w:val="o"/>
+      <w:lvlJc w:val="left"/>
+      <w:pPr>
+        <w:ind w:left="5760" w:hanging="360"/>
+      </w:pPr>
+      <w:rPr>
+        <w:rFonts w:ascii="Courier New" w:hAnsi="Courier New" w:cs="Courier New" w:hint="default"/>
+      </w:rPr>
+    </w:lvl>
+    <w:lvl w:ilvl="8" w:tplc="10090005" w:tentative="1">
+      <w:start w:val="1"/>
+      <w:numFmt w:val="bullet"/>
+      <w:lvlText w:val=""/>
+      <w:lvlJc w:val="left"/>
+      <w:pPr>
+        <w:ind w:left="6480" w:hanging="360"/>
+      </w:pPr>
+      <w:rPr>
+        <w:rFonts w:ascii="Wingdings" w:hAnsi="Wingdings" w:hint="default"/>
+      </w:rPr>
+    </w:lvl>
+  </w:abstractNum>
+  <w:abstractNum w:abstractNumId="20">
     <w:nsid w:val="6E587D12"/>
     <w:multiLevelType w:val="hybridMultilevel"/>
     <w:tmpl w:val="EEBC5040"/>
@@ -5605,10 +8571,10 @@
       </w:rPr>
     </w:lvl>
   </w:abstractNum>
-  <w:abstractNum w:abstractNumId="15">
+  <w:abstractNum w:abstractNumId="21">
     <w:nsid w:val="71D82F4B"/>
     <w:multiLevelType w:val="hybridMultilevel"/>
-    <w:tmpl w:val="20DCFE32"/>
+    <w:tmpl w:val="E5547356"/>
     <w:lvl w:ilvl="0" w:tplc="10090001">
       <w:start w:val="1"/>
       <w:numFmt w:val="bullet"/>
@@ -5718,7 +8684,7 @@
       </w:rPr>
     </w:lvl>
   </w:abstractNum>
-  <w:abstractNum w:abstractNumId="16">
+  <w:abstractNum w:abstractNumId="22">
     <w:nsid w:val="72614C59"/>
     <w:multiLevelType w:val="hybridMultilevel"/>
     <w:tmpl w:val="80942200"/>
@@ -5832,55 +8798,73 @@
     </w:lvl>
   </w:abstractNum>
   <w:num w:numId="1">
-    <w:abstractNumId w:val="12"/>
+    <w:abstractNumId w:val="16"/>
   </w:num>
   <w:num w:numId="2">
+    <w:abstractNumId w:val="4"/>
+  </w:num>
+  <w:num w:numId="3">
     <w:abstractNumId w:val="3"/>
   </w:num>
-  <w:num w:numId="3">
-    <w:abstractNumId w:val="2"/>
-  </w:num>
   <w:num w:numId="4">
-    <w:abstractNumId w:val="14"/>
+    <w:abstractNumId w:val="20"/>
   </w:num>
   <w:num w:numId="5">
-    <w:abstractNumId w:val="6"/>
+    <w:abstractNumId w:val="8"/>
   </w:num>
   <w:num w:numId="6">
-    <w:abstractNumId w:val="9"/>
+    <w:abstractNumId w:val="12"/>
   </w:num>
   <w:num w:numId="7">
     <w:abstractNumId w:val="1"/>
   </w:num>
   <w:num w:numId="8">
-    <w:abstractNumId w:val="5"/>
+    <w:abstractNumId w:val="7"/>
   </w:num>
   <w:num w:numId="9">
-    <w:abstractNumId w:val="8"/>
+    <w:abstractNumId w:val="11"/>
   </w:num>
   <w:num w:numId="10">
-    <w:abstractNumId w:val="13"/>
+    <w:abstractNumId w:val="17"/>
   </w:num>
   <w:num w:numId="11">
-    <w:abstractNumId w:val="4"/>
+    <w:abstractNumId w:val="6"/>
   </w:num>
   <w:num w:numId="12">
-    <w:abstractNumId w:val="7"/>
+    <w:abstractNumId w:val="9"/>
   </w:num>
   <w:num w:numId="13">
     <w:abstractNumId w:val="0"/>
   </w:num>
   <w:num w:numId="14">
-    <w:abstractNumId w:val="10"/>
+    <w:abstractNumId w:val="13"/>
   </w:num>
   <w:num w:numId="15">
-    <w:abstractNumId w:val="16"/>
+    <w:abstractNumId w:val="22"/>
   </w:num>
   <w:num w:numId="16">
+    <w:abstractNumId w:val="21"/>
+  </w:num>
+  <w:num w:numId="17">
+    <w:abstractNumId w:val="14"/>
+  </w:num>
+  <w:num w:numId="18">
     <w:abstractNumId w:val="15"/>
   </w:num>
-  <w:num w:numId="17">
-    <w:abstractNumId w:val="11"/>
+  <w:num w:numId="19">
+    <w:abstractNumId w:val="2"/>
+  </w:num>
+  <w:num w:numId="20">
+    <w:abstractNumId w:val="5"/>
+  </w:num>
+  <w:num w:numId="21">
+    <w:abstractNumId w:val="18"/>
+  </w:num>
+  <w:num w:numId="22">
+    <w:abstractNumId w:val="19"/>
+  </w:num>
+  <w:num w:numId="23">
+    <w:abstractNumId w:val="10"/>
   </w:num>
 </w:numbering>
 </file>
@@ -6117,6 +9101,7 @@
   <w:style w:type="character" w:default="1" w:styleId="DefaultParagraphFont">
     <w:name w:val="Default Paragraph Font"/>
     <w:uiPriority w:val="1"/>
+    <w:semiHidden/>
     <w:unhideWhenUsed/>
   </w:style>
   <w:style w:type="table" w:default="1" w:styleId="TableNormal">
@@ -6354,6 +9339,32 @@
       <w:sz w:val="22"/>
     </w:rPr>
   </w:style>
+  <w:style w:type="table" w:styleId="TableGrid">
+    <w:name w:val="Table Grid"/>
+    <w:basedOn w:val="TableNormal"/>
+    <w:uiPriority w:val="59"/>
+    <w:rsid w:val="000D179E"/>
+    <w:pPr>
+      <w:spacing w:after="0" w:line="240" w:lineRule="auto"/>
+    </w:pPr>
+    <w:tblPr>
+      <w:tblInd w:w="0" w:type="dxa"/>
+      <w:tblBorders>
+        <w:top w:val="single" w:sz="4" w:space="0" w:color="auto"/>
+        <w:left w:val="single" w:sz="4" w:space="0" w:color="auto"/>
+        <w:bottom w:val="single" w:sz="4" w:space="0" w:color="auto"/>
+        <w:right w:val="single" w:sz="4" w:space="0" w:color="auto"/>
+        <w:insideH w:val="single" w:sz="4" w:space="0" w:color="auto"/>
+        <w:insideV w:val="single" w:sz="4" w:space="0" w:color="auto"/>
+      </w:tblBorders>
+      <w:tblCellMar>
+        <w:top w:w="0" w:type="dxa"/>
+        <w:left w:w="108" w:type="dxa"/>
+        <w:bottom w:w="0" w:type="dxa"/>
+        <w:right w:w="108" w:type="dxa"/>
+      </w:tblCellMar>
+    </w:tblPr>
+  </w:style>
 </w:styles>
 </file>
 
@@ -6589,6 +9600,7 @@
   <w:style w:type="character" w:default="1" w:styleId="DefaultParagraphFont">
     <w:name w:val="Default Paragraph Font"/>
     <w:uiPriority w:val="1"/>
+    <w:semiHidden/>
     <w:unhideWhenUsed/>
   </w:style>
   <w:style w:type="table" w:default="1" w:styleId="TableNormal">
@@ -6825,6 +9837,32 @@
       <w:rFonts w:ascii="Courier New" w:hAnsi="Courier New" w:cs="Courier New"/>
       <w:sz w:val="22"/>
     </w:rPr>
+  </w:style>
+  <w:style w:type="table" w:styleId="TableGrid">
+    <w:name w:val="Table Grid"/>
+    <w:basedOn w:val="TableNormal"/>
+    <w:uiPriority w:val="59"/>
+    <w:rsid w:val="000D179E"/>
+    <w:pPr>
+      <w:spacing w:after="0" w:line="240" w:lineRule="auto"/>
+    </w:pPr>
+    <w:tblPr>
+      <w:tblInd w:w="0" w:type="dxa"/>
+      <w:tblBorders>
+        <w:top w:val="single" w:sz="4" w:space="0" w:color="auto"/>
+        <w:left w:val="single" w:sz="4" w:space="0" w:color="auto"/>
+        <w:bottom w:val="single" w:sz="4" w:space="0" w:color="auto"/>
+        <w:right w:val="single" w:sz="4" w:space="0" w:color="auto"/>
+        <w:insideH w:val="single" w:sz="4" w:space="0" w:color="auto"/>
+        <w:insideV w:val="single" w:sz="4" w:space="0" w:color="auto"/>
+      </w:tblBorders>
+      <w:tblCellMar>
+        <w:top w:w="0" w:type="dxa"/>
+        <w:left w:w="108" w:type="dxa"/>
+        <w:bottom w:w="0" w:type="dxa"/>
+        <w:right w:w="108" w:type="dxa"/>
+      </w:tblCellMar>
+    </w:tblPr>
   </w:style>
 </w:styles>
 </file>

</xml_diff>

<commit_message>
2MX3 Assignment 6 stuff
not finished it, but update is pretty integral to solving CTFS
</commit_message>
<xml_diff>
--- a/SFWR ENG 3F03 Summary.docx
+++ b/SFWR ENG 3F03 Summary.docx
@@ -4433,8 +4433,6 @@
       <w:r>
         <w:t xml:space="preserve">General segment registers: </w:t>
       </w:r>
-      <w:bookmarkStart w:id="0" w:name="_GoBack"/>
-      <w:bookmarkEnd w:id="0"/>
       <w:r>
         <w:t>FS, GS</w:t>
       </w:r>
@@ -4741,6 +4739,24 @@
       <w:r>
         <w:t>.</w:t>
       </w:r>
+    </w:p>
+    <w:p>
+      <w:pPr>
+        <w:pStyle w:val="NoSpacing"/>
+      </w:pPr>
+    </w:p>
+    <w:p>
+      <w:pPr>
+        <w:pStyle w:val="NoSpacing"/>
+      </w:pPr>
+      <w:r>
+        <w:t>Immediates are denoted by the $ operator</w:t>
+      </w:r>
+    </w:p>
+    <w:p>
+      <w:pPr>
+        <w:pStyle w:val="NoSpacing"/>
+      </w:pPr>
     </w:p>
     <w:p>
       <w:pPr>
@@ -7150,7 +7166,13 @@
         <w:t>dump_regs %</w:t>
       </w:r>
       <w:r>
-        <w:t>dump number</w:t>
+        <w:t xml:space="preserve">choose </w:t>
+      </w:r>
+      <w:r>
+        <w:t>random, unique d</w:t>
+      </w:r>
+      <w:r>
+        <w:t>ump number</w:t>
       </w:r>
       <w:r>
         <w:rPr>
@@ -7160,6 +7182,62 @@
       </w:r>
       <w:r>
         <w:t>.</w:t>
+      </w:r>
+    </w:p>
+    <w:p>
+      <w:pPr>
+        <w:pStyle w:val="Heading2"/>
+      </w:pPr>
+      <w:r>
+        <w:t>Pointers compared to C</w:t>
+      </w:r>
+    </w:p>
+    <w:p>
+      <w:pPr>
+        <w:pStyle w:val="Code"/>
+      </w:pPr>
+      <w:r>
+        <w:t xml:space="preserve">mov ax, [Data] </w:t>
+      </w:r>
+      <w:r>
+        <w:tab/>
+      </w:r>
+      <w:r>
+        <w:tab/>
+        <w:t>; normal direct memory addressing of a word</w:t>
+      </w:r>
+    </w:p>
+    <w:p>
+      <w:pPr>
+        <w:pStyle w:val="Code"/>
+      </w:pPr>
+      <w:r>
+        <w:t xml:space="preserve">mov ebx, Data </w:t>
+      </w:r>
+      <w:r>
+        <w:tab/>
+      </w:r>
+      <w:r>
+        <w:tab/>
+      </w:r>
+      <w:r>
+        <w:t>; ebx = &amp; Data</w:t>
+      </w:r>
+    </w:p>
+    <w:p>
+      <w:pPr>
+        <w:pStyle w:val="Code"/>
+      </w:pPr>
+      <w:r>
+        <w:t>mov ax, [register]</w:t>
+      </w:r>
+      <w:r>
+        <w:tab/>
+      </w:r>
+      <w:bookmarkStart w:id="0" w:name="_GoBack"/>
+      <w:bookmarkEnd w:id="0"/>
+      <w:r>
+        <w:t>; ax = *ebx</w:t>
       </w:r>
     </w:p>
     <w:p>

</xml_diff>